<commit_message>
finished last aaliable video. Validation of a form?
</commit_message>
<xml_diff>
--- a/notesSpringMVCKansalTraining.docx
+++ b/notesSpringMVCKansalTraining.docx
@@ -33404,13 +33404,7 @@
         <w:rPr>
           <w:lang w:val="en-US" w:eastAsia="pl-PL"/>
         </w:rPr>
-        <w:t xml:space="preserve"> to see the list of the users</w:t>
-      </w:r>
-      <w:r>
-        <w:rPr>
-          <w:lang w:val="en-US" w:eastAsia="pl-PL"/>
-        </w:rPr>
-        <w:t xml:space="preserve"> and start to </w:t>
+        <w:t xml:space="preserve"> to see the list of the users and start to </w:t>
       </w:r>
       <w:proofErr w:type="spellStart"/>
       <w:r>
@@ -33566,6 +33560,2404 @@
         <w:t xml:space="preserve"> </w:t>
       </w:r>
     </w:p>
+    <w:p>
+      <w:pPr>
+        <w:pStyle w:val="IntenseQuote"/>
+        <w:rPr>
+          <w:lang w:val="en-US" w:eastAsia="pl-PL"/>
+        </w:rPr>
+      </w:pPr>
+      <w:r>
+        <w:rPr>
+          <w:lang w:val="en-US" w:eastAsia="pl-PL"/>
+        </w:rPr>
+        <w:t>Spring MVC - 13 (Spring MVC Deleting a record from database)</w:t>
+      </w:r>
+    </w:p>
+    <w:p>
+      <w:pPr>
+        <w:rPr>
+          <w:lang w:val="en-US" w:eastAsia="pl-PL"/>
+        </w:rPr>
+      </w:pPr>
+      <w:r>
+        <w:rPr>
+          <w:lang w:val="en-US" w:eastAsia="pl-PL"/>
+        </w:rPr>
+        <w:t>Just creating controller and with redirection.</w:t>
+      </w:r>
+    </w:p>
+    <w:p>
+      <w:pPr>
+        <w:rPr>
+          <w:lang w:val="en-US" w:eastAsia="pl-PL"/>
+        </w:rPr>
+      </w:pPr>
+      <w:r>
+        <w:rPr>
+          <w:lang w:val="en-US" w:eastAsia="pl-PL"/>
+        </w:rPr>
+        <w:t>The difference is that I had to change the method in DAO Layer:</w:t>
+      </w:r>
+    </w:p>
+    <w:p>
+      <w:pPr>
+        <w:autoSpaceDE w:val="0"/>
+        <w:autoSpaceDN w:val="0"/>
+        <w:adjustRightInd w:val="0"/>
+        <w:spacing w:after="0" w:line="240" w:lineRule="auto"/>
+        <w:rPr>
+          <w:rFonts w:ascii="Consolas" w:hAnsi="Consolas" w:cs="Consolas"/>
+          <w:sz w:val="20"/>
+          <w:szCs w:val="20"/>
+          <w:lang w:val="en-US"/>
+        </w:rPr>
+      </w:pPr>
+      <w:r>
+        <w:rPr>
+          <w:rFonts w:ascii="Consolas" w:hAnsi="Consolas" w:cs="Consolas"/>
+          <w:color w:val="000000"/>
+          <w:sz w:val="20"/>
+          <w:szCs w:val="20"/>
+        </w:rPr>
+        <w:tab/>
+      </w:r>
+      <w:r>
+        <w:rPr>
+          <w:rFonts w:ascii="Consolas" w:hAnsi="Consolas" w:cs="Consolas"/>
+          <w:color w:val="646464"/>
+          <w:sz w:val="20"/>
+          <w:szCs w:val="20"/>
+          <w:lang w:val="en-US"/>
+        </w:rPr>
+        <w:t>@Override</w:t>
+      </w:r>
+    </w:p>
+    <w:p>
+      <w:pPr>
+        <w:autoSpaceDE w:val="0"/>
+        <w:autoSpaceDN w:val="0"/>
+        <w:adjustRightInd w:val="0"/>
+        <w:spacing w:after="0" w:line="240" w:lineRule="auto"/>
+        <w:rPr>
+          <w:rFonts w:ascii="Consolas" w:hAnsi="Consolas" w:cs="Consolas"/>
+          <w:sz w:val="20"/>
+          <w:szCs w:val="20"/>
+          <w:lang w:val="en-US"/>
+        </w:rPr>
+      </w:pPr>
+      <w:r>
+        <w:rPr>
+          <w:rFonts w:ascii="Consolas" w:hAnsi="Consolas" w:cs="Consolas"/>
+          <w:color w:val="000000"/>
+          <w:sz w:val="20"/>
+          <w:szCs w:val="20"/>
+          <w:lang w:val="en-US"/>
+        </w:rPr>
+        <w:tab/>
+      </w:r>
+      <w:r>
+        <w:rPr>
+          <w:rFonts w:ascii="Consolas" w:hAnsi="Consolas" w:cs="Consolas"/>
+          <w:b/>
+          <w:bCs/>
+          <w:color w:val="7F0055"/>
+          <w:sz w:val="20"/>
+          <w:szCs w:val="20"/>
+          <w:lang w:val="en-US"/>
+        </w:rPr>
+        <w:t>public</w:t>
+      </w:r>
+      <w:r>
+        <w:rPr>
+          <w:rFonts w:ascii="Consolas" w:hAnsi="Consolas" w:cs="Consolas"/>
+          <w:color w:val="000000"/>
+          <w:sz w:val="20"/>
+          <w:szCs w:val="20"/>
+          <w:lang w:val="en-US"/>
+        </w:rPr>
+        <w:t xml:space="preserve"> </w:t>
+      </w:r>
+      <w:r>
+        <w:rPr>
+          <w:rFonts w:ascii="Consolas" w:hAnsi="Consolas" w:cs="Consolas"/>
+          <w:b/>
+          <w:bCs/>
+          <w:color w:val="7F0055"/>
+          <w:sz w:val="20"/>
+          <w:szCs w:val="20"/>
+          <w:lang w:val="en-US"/>
+        </w:rPr>
+        <w:t>void</w:t>
+      </w:r>
+      <w:r>
+        <w:rPr>
+          <w:rFonts w:ascii="Consolas" w:hAnsi="Consolas" w:cs="Consolas"/>
+          <w:color w:val="000000"/>
+          <w:sz w:val="20"/>
+          <w:szCs w:val="20"/>
+          <w:lang w:val="en-US"/>
+        </w:rPr>
+        <w:t xml:space="preserve"> </w:t>
+      </w:r>
+      <w:proofErr w:type="gramStart"/>
+      <w:r>
+        <w:rPr>
+          <w:rFonts w:ascii="Consolas" w:hAnsi="Consolas" w:cs="Consolas"/>
+          <w:color w:val="000000"/>
+          <w:sz w:val="20"/>
+          <w:szCs w:val="20"/>
+          <w:highlight w:val="blue"/>
+          <w:lang w:val="en-US"/>
+        </w:rPr>
+        <w:t>delete</w:t>
+      </w:r>
+      <w:r>
+        <w:rPr>
+          <w:rFonts w:ascii="Consolas" w:hAnsi="Consolas" w:cs="Consolas"/>
+          <w:color w:val="000000"/>
+          <w:sz w:val="20"/>
+          <w:szCs w:val="20"/>
+          <w:lang w:val="en-US"/>
+        </w:rPr>
+        <w:t>(</w:t>
+      </w:r>
+      <w:proofErr w:type="gramEnd"/>
+      <w:r>
+        <w:rPr>
+          <w:rFonts w:ascii="Consolas" w:hAnsi="Consolas" w:cs="Consolas"/>
+          <w:color w:val="000000"/>
+          <w:sz w:val="20"/>
+          <w:szCs w:val="20"/>
+          <w:lang w:val="en-US"/>
+        </w:rPr>
+        <w:t xml:space="preserve">Long </w:t>
+      </w:r>
+      <w:proofErr w:type="spellStart"/>
+      <w:r>
+        <w:rPr>
+          <w:rFonts w:ascii="Consolas" w:hAnsi="Consolas" w:cs="Consolas"/>
+          <w:color w:val="6A3E3E"/>
+          <w:sz w:val="20"/>
+          <w:szCs w:val="20"/>
+          <w:lang w:val="en-US"/>
+        </w:rPr>
+        <w:t>userrId</w:t>
+      </w:r>
+      <w:proofErr w:type="spellEnd"/>
+      <w:r>
+        <w:rPr>
+          <w:rFonts w:ascii="Consolas" w:hAnsi="Consolas" w:cs="Consolas"/>
+          <w:color w:val="000000"/>
+          <w:sz w:val="20"/>
+          <w:szCs w:val="20"/>
+          <w:lang w:val="en-US"/>
+        </w:rPr>
+        <w:t>) {</w:t>
+      </w:r>
+    </w:p>
+    <w:p>
+      <w:pPr>
+        <w:autoSpaceDE w:val="0"/>
+        <w:autoSpaceDN w:val="0"/>
+        <w:adjustRightInd w:val="0"/>
+        <w:spacing w:after="0" w:line="240" w:lineRule="auto"/>
+        <w:rPr>
+          <w:rFonts w:ascii="Consolas" w:hAnsi="Consolas" w:cs="Consolas"/>
+          <w:sz w:val="20"/>
+          <w:szCs w:val="20"/>
+          <w:lang w:val="en-US"/>
+        </w:rPr>
+      </w:pPr>
+      <w:r>
+        <w:rPr>
+          <w:rFonts w:ascii="Consolas" w:hAnsi="Consolas" w:cs="Consolas"/>
+          <w:color w:val="000000"/>
+          <w:sz w:val="20"/>
+          <w:szCs w:val="20"/>
+          <w:lang w:val="en-US"/>
+        </w:rPr>
+        <w:tab/>
+      </w:r>
+      <w:r>
+        <w:rPr>
+          <w:rFonts w:ascii="Consolas" w:hAnsi="Consolas" w:cs="Consolas"/>
+          <w:color w:val="000000"/>
+          <w:sz w:val="20"/>
+          <w:szCs w:val="20"/>
+          <w:lang w:val="en-US"/>
+        </w:rPr>
+        <w:tab/>
+      </w:r>
+      <w:r>
+        <w:rPr>
+          <w:rFonts w:ascii="Consolas" w:hAnsi="Consolas" w:cs="Consolas"/>
+          <w:color w:val="3F7F5F"/>
+          <w:sz w:val="20"/>
+          <w:szCs w:val="20"/>
+          <w:lang w:val="en-US"/>
+        </w:rPr>
+        <w:t xml:space="preserve">// </w:t>
+      </w:r>
+      <w:proofErr w:type="spellStart"/>
+      <w:r>
+        <w:rPr>
+          <w:rFonts w:ascii="Consolas" w:hAnsi="Consolas" w:cs="Consolas"/>
+          <w:color w:val="3F7F5F"/>
+          <w:sz w:val="20"/>
+          <w:szCs w:val="20"/>
+          <w:lang w:val="en-US"/>
+        </w:rPr>
+        <w:t>currentSession</w:t>
+      </w:r>
+      <w:proofErr w:type="spellEnd"/>
+      <w:r>
+        <w:rPr>
+          <w:rFonts w:ascii="Consolas" w:hAnsi="Consolas" w:cs="Consolas"/>
+          <w:color w:val="3F7F5F"/>
+          <w:sz w:val="20"/>
+          <w:szCs w:val="20"/>
+          <w:lang w:val="en-US"/>
+        </w:rPr>
+        <w:t>(</w:t>
+      </w:r>
+      <w:proofErr w:type="gramStart"/>
+      <w:r>
+        <w:rPr>
+          <w:rFonts w:ascii="Consolas" w:hAnsi="Consolas" w:cs="Consolas"/>
+          <w:color w:val="3F7F5F"/>
+          <w:sz w:val="20"/>
+          <w:szCs w:val="20"/>
+          <w:lang w:val="en-US"/>
+        </w:rPr>
+        <w:t>).delete</w:t>
+      </w:r>
+      <w:proofErr w:type="gramEnd"/>
+      <w:r>
+        <w:rPr>
+          <w:rFonts w:ascii="Consolas" w:hAnsi="Consolas" w:cs="Consolas"/>
+          <w:color w:val="3F7F5F"/>
+          <w:sz w:val="20"/>
+          <w:szCs w:val="20"/>
+          <w:lang w:val="en-US"/>
+        </w:rPr>
+        <w:t>(</w:t>
+      </w:r>
+      <w:proofErr w:type="spellStart"/>
+      <w:r>
+        <w:rPr>
+          <w:rFonts w:ascii="Consolas" w:hAnsi="Consolas" w:cs="Consolas"/>
+          <w:color w:val="3F7F5F"/>
+          <w:sz w:val="20"/>
+          <w:szCs w:val="20"/>
+          <w:lang w:val="en-US"/>
+        </w:rPr>
+        <w:t>userrId</w:t>
+      </w:r>
+      <w:proofErr w:type="spellEnd"/>
+      <w:r>
+        <w:rPr>
+          <w:rFonts w:ascii="Consolas" w:hAnsi="Consolas" w:cs="Consolas"/>
+          <w:color w:val="3F7F5F"/>
+          <w:sz w:val="20"/>
+          <w:szCs w:val="20"/>
+          <w:lang w:val="en-US"/>
+        </w:rPr>
+        <w:t>); // this didn't work</w:t>
+      </w:r>
+    </w:p>
+    <w:p>
+      <w:pPr>
+        <w:autoSpaceDE w:val="0"/>
+        <w:autoSpaceDN w:val="0"/>
+        <w:adjustRightInd w:val="0"/>
+        <w:spacing w:after="0" w:line="240" w:lineRule="auto"/>
+        <w:rPr>
+          <w:rFonts w:ascii="Consolas" w:hAnsi="Consolas" w:cs="Consolas"/>
+          <w:sz w:val="20"/>
+          <w:szCs w:val="20"/>
+        </w:rPr>
+      </w:pPr>
+      <w:r>
+        <w:rPr>
+          <w:rFonts w:ascii="Consolas" w:hAnsi="Consolas" w:cs="Consolas"/>
+          <w:color w:val="000000"/>
+          <w:sz w:val="20"/>
+          <w:szCs w:val="20"/>
+          <w:lang w:val="en-US"/>
+        </w:rPr>
+        <w:tab/>
+      </w:r>
+      <w:r>
+        <w:rPr>
+          <w:rFonts w:ascii="Consolas" w:hAnsi="Consolas" w:cs="Consolas"/>
+          <w:color w:val="000000"/>
+          <w:sz w:val="20"/>
+          <w:szCs w:val="20"/>
+          <w:lang w:val="en-US"/>
+        </w:rPr>
+        <w:tab/>
+      </w:r>
+      <w:r>
+        <w:rPr>
+          <w:rFonts w:ascii="Consolas" w:hAnsi="Consolas" w:cs="Consolas"/>
+          <w:color w:val="000000"/>
+          <w:sz w:val="20"/>
+          <w:szCs w:val="20"/>
+        </w:rPr>
+        <w:t>currentSession().delete(find(</w:t>
+      </w:r>
+      <w:r>
+        <w:rPr>
+          <w:rFonts w:ascii="Consolas" w:hAnsi="Consolas" w:cs="Consolas"/>
+          <w:color w:val="6A3E3E"/>
+          <w:sz w:val="20"/>
+          <w:szCs w:val="20"/>
+        </w:rPr>
+        <w:t>userrId</w:t>
+      </w:r>
+      <w:r>
+        <w:rPr>
+          <w:rFonts w:ascii="Consolas" w:hAnsi="Consolas" w:cs="Consolas"/>
+          <w:color w:val="000000"/>
+          <w:sz w:val="20"/>
+          <w:szCs w:val="20"/>
+        </w:rPr>
+        <w:t>));</w:t>
+      </w:r>
+    </w:p>
+    <w:p>
+      <w:pPr>
+        <w:rPr>
+          <w:rFonts w:ascii="Consolas" w:hAnsi="Consolas" w:cs="Consolas"/>
+          <w:color w:val="000000"/>
+          <w:sz w:val="20"/>
+          <w:szCs w:val="20"/>
+        </w:rPr>
+      </w:pPr>
+      <w:r>
+        <w:rPr>
+          <w:rFonts w:ascii="Consolas" w:hAnsi="Consolas" w:cs="Consolas"/>
+          <w:color w:val="000000"/>
+          <w:sz w:val="20"/>
+          <w:szCs w:val="20"/>
+        </w:rPr>
+        <w:tab/>
+        <w:t>}</w:t>
+      </w:r>
+    </w:p>
+    <w:p>
+      <w:pPr>
+        <w:pStyle w:val="IntenseQuote"/>
+        <w:rPr>
+          <w:lang w:val="en-US" w:eastAsia="pl-PL"/>
+        </w:rPr>
+      </w:pPr>
+      <w:r>
+        <w:rPr>
+          <w:lang w:val="en-US" w:eastAsia="pl-PL"/>
+        </w:rPr>
+        <w:t>Spring MVC - 14 (Spring MVC Validation Part I)</w:t>
+      </w:r>
+    </w:p>
+    <w:p>
+      <w:pPr>
+        <w:pStyle w:val="ListParagraph"/>
+        <w:numPr>
+          <w:ilvl w:val="0"/>
+          <w:numId w:val="16"/>
+        </w:numPr>
+        <w:autoSpaceDE w:val="0"/>
+        <w:autoSpaceDN w:val="0"/>
+        <w:adjustRightInd w:val="0"/>
+        <w:spacing w:after="0" w:line="240" w:lineRule="auto"/>
+        <w:rPr>
+          <w:b/>
+          <w:lang w:val="en-US" w:eastAsia="pl-PL"/>
+        </w:rPr>
+      </w:pPr>
+      <w:r>
+        <w:rPr>
+          <w:lang w:val="en-US" w:eastAsia="pl-PL"/>
+        </w:rPr>
+        <w:t>Adding annotations f</w:t>
+      </w:r>
+      <w:r>
+        <w:rPr>
+          <w:lang w:val="en-US" w:eastAsia="pl-PL"/>
+        </w:rPr>
+        <w:t xml:space="preserve">orm Hibernate validation </w:t>
+      </w:r>
+      <w:proofErr w:type="spellStart"/>
+      <w:r>
+        <w:rPr>
+          <w:lang w:val="en-US" w:eastAsia="pl-PL"/>
+        </w:rPr>
+        <w:t>jpa</w:t>
+      </w:r>
+      <w:proofErr w:type="spellEnd"/>
+      <w:r>
+        <w:rPr>
+          <w:lang w:val="en-US" w:eastAsia="pl-PL"/>
+        </w:rPr>
+        <w:t xml:space="preserve"> to entity </w:t>
+      </w:r>
+      <w:proofErr w:type="spellStart"/>
+      <w:r>
+        <w:rPr>
+          <w:lang w:val="en-US" w:eastAsia="pl-PL"/>
+        </w:rPr>
+        <w:t>userr</w:t>
+      </w:r>
+      <w:proofErr w:type="spellEnd"/>
+      <w:r>
+        <w:rPr>
+          <w:lang w:val="en-US" w:eastAsia="pl-PL"/>
+        </w:rPr>
+        <w:t xml:space="preserve"> class:</w:t>
+      </w:r>
+      <w:r>
+        <w:rPr>
+          <w:lang w:val="en-US" w:eastAsia="pl-PL"/>
+        </w:rPr>
+        <w:br/>
+      </w:r>
+      <w:r>
+        <w:rPr>
+          <w:b/>
+          <w:lang w:val="en-US" w:eastAsia="pl-PL"/>
+        </w:rPr>
+        <w:t>@Email</w:t>
+      </w:r>
+      <w:r>
+        <w:rPr>
+          <w:b/>
+          <w:lang w:val="en-US" w:eastAsia="pl-PL"/>
+        </w:rPr>
+        <w:br/>
+        <w:t>@</w:t>
+      </w:r>
+      <w:proofErr w:type="gramStart"/>
+      <w:r>
+        <w:rPr>
+          <w:b/>
+          <w:lang w:val="en-US" w:eastAsia="pl-PL"/>
+        </w:rPr>
+        <w:t>Size(</w:t>
+      </w:r>
+      <w:proofErr w:type="gramEnd"/>
+      <w:r>
+        <w:rPr>
+          <w:b/>
+          <w:lang w:val="en-US" w:eastAsia="pl-PL"/>
+        </w:rPr>
+        <w:t>min=2, max=5)</w:t>
+      </w:r>
+    </w:p>
+    <w:tbl>
+      <w:tblPr>
+        <w:tblStyle w:val="TableGrid"/>
+        <w:tblW w:w="0" w:type="auto"/>
+        <w:tblInd w:w="720" w:type="dxa"/>
+        <w:tblLook w:val="04A0" w:firstRow="1" w:lastRow="0" w:firstColumn="1" w:lastColumn="0" w:noHBand="0" w:noVBand="1"/>
+      </w:tblPr>
+      <w:tblGrid>
+        <w:gridCol w:w="8342"/>
+      </w:tblGrid>
+      <w:tr>
+        <w:tc>
+          <w:tcPr>
+            <w:tcW w:w="9062" w:type="dxa"/>
+          </w:tcPr>
+          <w:p>
+            <w:pPr>
+              <w:autoSpaceDE w:val="0"/>
+              <w:autoSpaceDN w:val="0"/>
+              <w:adjustRightInd w:val="0"/>
+              <w:rPr>
+                <w:rFonts w:ascii="Consolas" w:hAnsi="Consolas" w:cs="Consolas"/>
+                <w:sz w:val="20"/>
+                <w:szCs w:val="20"/>
+              </w:rPr>
+            </w:pPr>
+            <w:r>
+              <w:rPr>
+                <w:rFonts w:ascii="Consolas" w:hAnsi="Consolas" w:cs="Consolas"/>
+                <w:color w:val="000000"/>
+                <w:sz w:val="20"/>
+                <w:szCs w:val="20"/>
+                <w:lang w:val="en-US"/>
+              </w:rPr>
+              <w:tab/>
+            </w:r>
+            <w:r>
+              <w:rPr>
+                <w:rFonts w:ascii="Consolas" w:hAnsi="Consolas" w:cs="Consolas"/>
+                <w:color w:val="646464"/>
+                <w:sz w:val="20"/>
+                <w:szCs w:val="20"/>
+              </w:rPr>
+              <w:t>@Email</w:t>
+            </w:r>
+          </w:p>
+          <w:p>
+            <w:pPr>
+              <w:autoSpaceDE w:val="0"/>
+              <w:autoSpaceDN w:val="0"/>
+              <w:adjustRightInd w:val="0"/>
+              <w:rPr>
+                <w:rFonts w:ascii="Consolas" w:hAnsi="Consolas" w:cs="Consolas"/>
+                <w:sz w:val="20"/>
+                <w:szCs w:val="20"/>
+              </w:rPr>
+            </w:pPr>
+            <w:r>
+              <w:rPr>
+                <w:rFonts w:ascii="Consolas" w:hAnsi="Consolas" w:cs="Consolas"/>
+                <w:color w:val="000000"/>
+                <w:sz w:val="20"/>
+                <w:szCs w:val="20"/>
+              </w:rPr>
+              <w:tab/>
+            </w:r>
+            <w:r>
+              <w:rPr>
+                <w:rFonts w:ascii="Consolas" w:hAnsi="Consolas" w:cs="Consolas"/>
+                <w:b/>
+                <w:bCs/>
+                <w:color w:val="7F0055"/>
+                <w:sz w:val="20"/>
+                <w:szCs w:val="20"/>
+              </w:rPr>
+              <w:t>private</w:t>
+            </w:r>
+            <w:r>
+              <w:rPr>
+                <w:rFonts w:ascii="Consolas" w:hAnsi="Consolas" w:cs="Consolas"/>
+                <w:color w:val="000000"/>
+                <w:sz w:val="20"/>
+                <w:szCs w:val="20"/>
+              </w:rPr>
+              <w:t xml:space="preserve"> String </w:t>
+            </w:r>
+            <w:r>
+              <w:rPr>
+                <w:rFonts w:ascii="Consolas" w:hAnsi="Consolas" w:cs="Consolas"/>
+                <w:color w:val="0000C0"/>
+                <w:sz w:val="20"/>
+                <w:szCs w:val="20"/>
+              </w:rPr>
+              <w:t>email</w:t>
+            </w:r>
+            <w:r>
+              <w:rPr>
+                <w:rFonts w:ascii="Consolas" w:hAnsi="Consolas" w:cs="Consolas"/>
+                <w:color w:val="000000"/>
+                <w:sz w:val="20"/>
+                <w:szCs w:val="20"/>
+              </w:rPr>
+              <w:t>;</w:t>
+            </w:r>
+            <w:r>
+              <w:rPr>
+                <w:rFonts w:ascii="Consolas" w:hAnsi="Consolas" w:cs="Consolas"/>
+                <w:color w:val="000000"/>
+                <w:sz w:val="20"/>
+                <w:szCs w:val="20"/>
+              </w:rPr>
+              <w:tab/>
+            </w:r>
+          </w:p>
+          <w:p>
+            <w:pPr>
+              <w:autoSpaceDE w:val="0"/>
+              <w:autoSpaceDN w:val="0"/>
+              <w:adjustRightInd w:val="0"/>
+              <w:rPr>
+                <w:rFonts w:ascii="Consolas" w:hAnsi="Consolas" w:cs="Consolas"/>
+                <w:sz w:val="20"/>
+                <w:szCs w:val="20"/>
+              </w:rPr>
+            </w:pPr>
+            <w:r>
+              <w:rPr>
+                <w:rFonts w:ascii="Consolas" w:hAnsi="Consolas" w:cs="Consolas"/>
+                <w:color w:val="000000"/>
+                <w:sz w:val="20"/>
+                <w:szCs w:val="20"/>
+              </w:rPr>
+              <w:tab/>
+            </w:r>
+          </w:p>
+          <w:p>
+            <w:pPr>
+              <w:autoSpaceDE w:val="0"/>
+              <w:autoSpaceDN w:val="0"/>
+              <w:adjustRightInd w:val="0"/>
+              <w:rPr>
+                <w:rFonts w:ascii="Consolas" w:hAnsi="Consolas" w:cs="Consolas"/>
+                <w:sz w:val="20"/>
+                <w:szCs w:val="20"/>
+              </w:rPr>
+            </w:pPr>
+            <w:r>
+              <w:rPr>
+                <w:rFonts w:ascii="Consolas" w:hAnsi="Consolas" w:cs="Consolas"/>
+                <w:color w:val="000000"/>
+                <w:sz w:val="20"/>
+                <w:szCs w:val="20"/>
+              </w:rPr>
+              <w:tab/>
+            </w:r>
+            <w:r>
+              <w:rPr>
+                <w:rFonts w:ascii="Consolas" w:hAnsi="Consolas" w:cs="Consolas"/>
+                <w:color w:val="646464"/>
+                <w:sz w:val="20"/>
+                <w:szCs w:val="20"/>
+              </w:rPr>
+              <w:t>@Size</w:t>
+            </w:r>
+            <w:r>
+              <w:rPr>
+                <w:rFonts w:ascii="Consolas" w:hAnsi="Consolas" w:cs="Consolas"/>
+                <w:color w:val="000000"/>
+                <w:sz w:val="20"/>
+                <w:szCs w:val="20"/>
+              </w:rPr>
+              <w:t>(min=6, max=20)</w:t>
+            </w:r>
+          </w:p>
+          <w:p>
+            <w:pPr>
+              <w:autoSpaceDE w:val="0"/>
+              <w:autoSpaceDN w:val="0"/>
+              <w:adjustRightInd w:val="0"/>
+              <w:rPr>
+                <w:b/>
+                <w:lang w:val="en-US" w:eastAsia="pl-PL"/>
+              </w:rPr>
+            </w:pPr>
+            <w:r>
+              <w:rPr>
+                <w:rFonts w:ascii="Consolas" w:hAnsi="Consolas" w:cs="Consolas"/>
+                <w:color w:val="000000"/>
+                <w:sz w:val="20"/>
+                <w:szCs w:val="20"/>
+              </w:rPr>
+              <w:tab/>
+            </w:r>
+            <w:r>
+              <w:rPr>
+                <w:rFonts w:ascii="Consolas" w:hAnsi="Consolas" w:cs="Consolas"/>
+                <w:b/>
+                <w:bCs/>
+                <w:color w:val="7F0055"/>
+                <w:sz w:val="20"/>
+                <w:szCs w:val="20"/>
+              </w:rPr>
+              <w:t>private</w:t>
+            </w:r>
+            <w:r>
+              <w:rPr>
+                <w:rFonts w:ascii="Consolas" w:hAnsi="Consolas" w:cs="Consolas"/>
+                <w:color w:val="000000"/>
+                <w:sz w:val="20"/>
+                <w:szCs w:val="20"/>
+              </w:rPr>
+              <w:t xml:space="preserve"> String </w:t>
+            </w:r>
+            <w:r>
+              <w:rPr>
+                <w:rFonts w:ascii="Consolas" w:hAnsi="Consolas" w:cs="Consolas"/>
+                <w:color w:val="0000C0"/>
+                <w:sz w:val="20"/>
+                <w:szCs w:val="20"/>
+                <w:highlight w:val="yellow"/>
+              </w:rPr>
+              <w:t>mobile</w:t>
+            </w:r>
+            <w:r>
+              <w:rPr>
+                <w:rFonts w:ascii="Consolas" w:hAnsi="Consolas" w:cs="Consolas"/>
+                <w:color w:val="000000"/>
+                <w:sz w:val="20"/>
+                <w:szCs w:val="20"/>
+              </w:rPr>
+              <w:t>;</w:t>
+            </w:r>
+          </w:p>
+        </w:tc>
+      </w:tr>
+    </w:tbl>
+    <w:p>
+      <w:pPr>
+        <w:pStyle w:val="ListParagraph"/>
+        <w:numPr>
+          <w:ilvl w:val="0"/>
+          <w:numId w:val="16"/>
+        </w:numPr>
+        <w:autoSpaceDE w:val="0"/>
+        <w:autoSpaceDN w:val="0"/>
+        <w:adjustRightInd w:val="0"/>
+        <w:spacing w:after="0" w:line="240" w:lineRule="auto"/>
+        <w:rPr>
+          <w:lang w:val="en-US"/>
+        </w:rPr>
+      </w:pPr>
+      <w:r>
+        <w:rPr>
+          <w:lang w:val="en-US" w:eastAsia="pl-PL"/>
+        </w:rPr>
+        <w:lastRenderedPageBreak/>
+        <w:t xml:space="preserve">In the controller to the argument list should be added </w:t>
+      </w:r>
+      <w:r>
+        <w:rPr>
+          <w:b/>
+          <w:lang w:val="en-US"/>
+        </w:rPr>
+        <w:t>@Valid @</w:t>
+      </w:r>
+      <w:proofErr w:type="spellStart"/>
+      <w:r>
+        <w:rPr>
+          <w:b/>
+          <w:lang w:val="en-US"/>
+        </w:rPr>
+        <w:t>ModelAttribute</w:t>
+      </w:r>
+      <w:proofErr w:type="spellEnd"/>
+      <w:r>
+        <w:rPr>
+          <w:b/>
+          <w:lang w:val="en-US"/>
+        </w:rPr>
+        <w:t>("</w:t>
+      </w:r>
+      <w:proofErr w:type="spellStart"/>
+      <w:r>
+        <w:rPr>
+          <w:b/>
+          <w:lang w:val="en-US"/>
+        </w:rPr>
+        <w:t>userr</w:t>
+      </w:r>
+      <w:proofErr w:type="spellEnd"/>
+      <w:r>
+        <w:rPr>
+          <w:b/>
+          <w:lang w:val="en-US"/>
+        </w:rPr>
+        <w:t>")</w:t>
+      </w:r>
+      <w:r>
+        <w:rPr>
+          <w:rFonts w:ascii="Consolas" w:hAnsi="Consolas" w:cs="Consolas"/>
+          <w:color w:val="000000"/>
+          <w:sz w:val="20"/>
+          <w:szCs w:val="20"/>
+          <w:lang w:val="en-US"/>
+        </w:rPr>
+        <w:t xml:space="preserve"> </w:t>
+      </w:r>
+      <w:r>
+        <w:rPr>
+          <w:lang w:val="en-US"/>
+        </w:rPr>
+        <w:t xml:space="preserve">before the user argument to indicate that is </w:t>
+      </w:r>
+      <w:proofErr w:type="gramStart"/>
+      <w:r>
+        <w:rPr>
+          <w:lang w:val="en-US"/>
+        </w:rPr>
+        <w:t>has to</w:t>
+      </w:r>
+      <w:proofErr w:type="gramEnd"/>
+      <w:r>
+        <w:rPr>
+          <w:lang w:val="en-US"/>
+        </w:rPr>
+        <w:t xml:space="preserve"> be validated.</w:t>
+      </w:r>
+    </w:p>
+    <w:p>
+      <w:pPr>
+        <w:pStyle w:val="ListParagraph"/>
+        <w:numPr>
+          <w:ilvl w:val="0"/>
+          <w:numId w:val="16"/>
+        </w:numPr>
+        <w:autoSpaceDE w:val="0"/>
+        <w:autoSpaceDN w:val="0"/>
+        <w:adjustRightInd w:val="0"/>
+        <w:spacing w:after="0" w:line="240" w:lineRule="auto"/>
+        <w:rPr>
+          <w:rFonts w:ascii="Consolas" w:hAnsi="Consolas" w:cs="Consolas"/>
+          <w:color w:val="000000"/>
+          <w:sz w:val="20"/>
+          <w:szCs w:val="20"/>
+        </w:rPr>
+      </w:pPr>
+      <w:r>
+        <w:rPr>
+          <w:lang w:val="en-US"/>
+        </w:rPr>
+        <w:t xml:space="preserve">It </w:t>
+      </w:r>
+      <w:proofErr w:type="gramStart"/>
+      <w:r>
+        <w:rPr>
+          <w:lang w:val="en-US"/>
+        </w:rPr>
+        <w:t>has to</w:t>
+      </w:r>
+      <w:proofErr w:type="gramEnd"/>
+      <w:r>
+        <w:rPr>
+          <w:lang w:val="en-US"/>
+        </w:rPr>
+        <w:t xml:space="preserve"> be defined what should happen when the submission doesn’t comply validation, otherwise just error will be shown like “</w:t>
+      </w:r>
+      <w:r>
+        <w:rPr>
+          <w:rFonts w:ascii="Tahoma" w:hAnsi="Tahoma" w:cs="Tahoma"/>
+          <w:color w:val="000000"/>
+          <w:sz w:val="18"/>
+          <w:szCs w:val="18"/>
+          <w:u w:val="single"/>
+          <w:lang w:val="en-US"/>
+        </w:rPr>
+        <w:t>The request sent by the client was syntactically incorrect.”</w:t>
+      </w:r>
+      <w:r>
+        <w:rPr>
+          <w:lang w:val="en-US"/>
+        </w:rPr>
+        <w:t xml:space="preserve">. </w:t>
+      </w:r>
+      <w:r>
+        <w:rPr>
+          <w:b/>
+          <w:lang w:val="en-US"/>
+        </w:rPr>
+        <w:t xml:space="preserve">Biding validations along with the object = bind all the errors within the model object. </w:t>
+      </w:r>
+      <w:r>
+        <w:rPr>
+          <w:lang w:val="en-US"/>
+        </w:rPr>
+        <w:t xml:space="preserve">by adding </w:t>
+      </w:r>
+      <w:proofErr w:type="spellStart"/>
+      <w:r>
+        <w:rPr>
+          <w:b/>
+          <w:lang w:val="en-US"/>
+        </w:rPr>
+        <w:t>BindingResult</w:t>
+      </w:r>
+      <w:proofErr w:type="spellEnd"/>
+      <w:r>
+        <w:rPr>
+          <w:b/>
+          <w:lang w:val="en-US"/>
+        </w:rPr>
+        <w:t xml:space="preserve"> result</w:t>
+      </w:r>
+      <w:r>
+        <w:rPr>
+          <w:lang w:val="en-US"/>
+        </w:rPr>
+        <w:t xml:space="preserve"> in the handler’s attributes.</w:t>
+      </w:r>
+      <w:r>
+        <w:rPr>
+          <w:lang w:val="en-US"/>
+        </w:rPr>
+        <w:t xml:space="preserve"> But it still doesn’t provide error message to the </w:t>
+      </w:r>
+      <w:proofErr w:type="spellStart"/>
+      <w:r>
+        <w:rPr>
+          <w:lang w:val="en-US"/>
+        </w:rPr>
+        <w:t>cient</w:t>
+      </w:r>
+      <w:proofErr w:type="spellEnd"/>
+      <w:r>
+        <w:rPr>
+          <w:lang w:val="en-US"/>
+        </w:rPr>
+        <w:t>.</w:t>
+      </w:r>
+      <w:r>
+        <w:rPr>
+          <w:lang w:val="en-US"/>
+        </w:rPr>
+        <w:br/>
+      </w:r>
+    </w:p>
+    <w:tbl>
+      <w:tblPr>
+        <w:tblW w:w="9667" w:type="dxa"/>
+        <w:tblInd w:w="-107" w:type="dxa"/>
+        <w:tblBorders>
+          <w:top w:val="single" w:sz="4" w:space="0" w:color="auto"/>
+          <w:left w:val="single" w:sz="4" w:space="0" w:color="auto"/>
+          <w:bottom w:val="single" w:sz="4" w:space="0" w:color="auto"/>
+          <w:right w:val="single" w:sz="4" w:space="0" w:color="auto"/>
+          <w:insideH w:val="single" w:sz="4" w:space="0" w:color="auto"/>
+          <w:insideV w:val="single" w:sz="4" w:space="0" w:color="auto"/>
+        </w:tblBorders>
+        <w:tblCellMar>
+          <w:left w:w="70" w:type="dxa"/>
+          <w:right w:w="70" w:type="dxa"/>
+        </w:tblCellMar>
+        <w:tblLook w:val="0000" w:firstRow="0" w:lastRow="0" w:firstColumn="0" w:lastColumn="0" w:noHBand="0" w:noVBand="0"/>
+      </w:tblPr>
+      <w:tblGrid>
+        <w:gridCol w:w="9667"/>
+      </w:tblGrid>
+      <w:tr>
+        <w:tblPrEx>
+          <w:tblCellMar>
+            <w:top w:w="0" w:type="dxa"/>
+            <w:bottom w:w="0" w:type="dxa"/>
+          </w:tblCellMar>
+        </w:tblPrEx>
+        <w:trPr>
+          <w:trHeight w:val="4658"/>
+        </w:trPr>
+        <w:tc>
+          <w:tcPr>
+            <w:tcW w:w="9667" w:type="dxa"/>
+          </w:tcPr>
+          <w:p>
+            <w:pPr>
+              <w:pStyle w:val="ListParagraph"/>
+              <w:autoSpaceDE w:val="0"/>
+              <w:autoSpaceDN w:val="0"/>
+              <w:adjustRightInd w:val="0"/>
+              <w:spacing w:after="0" w:line="240" w:lineRule="auto"/>
+              <w:ind w:left="822"/>
+              <w:rPr>
+                <w:rFonts w:ascii="Consolas" w:hAnsi="Consolas" w:cs="Consolas"/>
+                <w:sz w:val="20"/>
+                <w:szCs w:val="20"/>
+                <w:lang w:val="en-US"/>
+              </w:rPr>
+            </w:pPr>
+            <w:r>
+              <w:rPr>
+                <w:rFonts w:ascii="Consolas" w:hAnsi="Consolas" w:cs="Consolas"/>
+                <w:color w:val="646464"/>
+                <w:sz w:val="20"/>
+                <w:szCs w:val="20"/>
+                <w:lang w:val="en-US"/>
+              </w:rPr>
+              <w:t>@</w:t>
+            </w:r>
+            <w:proofErr w:type="spellStart"/>
+            <w:proofErr w:type="gramStart"/>
+            <w:r>
+              <w:rPr>
+                <w:rFonts w:ascii="Consolas" w:hAnsi="Consolas" w:cs="Consolas"/>
+                <w:color w:val="646464"/>
+                <w:sz w:val="20"/>
+                <w:szCs w:val="20"/>
+                <w:lang w:val="en-US"/>
+              </w:rPr>
+              <w:t>RequestMapping</w:t>
+            </w:r>
+            <w:proofErr w:type="spellEnd"/>
+            <w:r>
+              <w:rPr>
+                <w:rFonts w:ascii="Consolas" w:hAnsi="Consolas" w:cs="Consolas"/>
+                <w:color w:val="000000"/>
+                <w:sz w:val="20"/>
+                <w:szCs w:val="20"/>
+                <w:lang w:val="en-US"/>
+              </w:rPr>
+              <w:t>(</w:t>
+            </w:r>
+            <w:proofErr w:type="gramEnd"/>
+            <w:r>
+              <w:rPr>
+                <w:rFonts w:ascii="Consolas" w:hAnsi="Consolas" w:cs="Consolas"/>
+                <w:color w:val="000000"/>
+                <w:sz w:val="20"/>
+                <w:szCs w:val="20"/>
+                <w:lang w:val="en-US"/>
+              </w:rPr>
+              <w:t xml:space="preserve">value = </w:t>
+            </w:r>
+            <w:r>
+              <w:rPr>
+                <w:rFonts w:ascii="Consolas" w:hAnsi="Consolas" w:cs="Consolas"/>
+                <w:color w:val="2A00FF"/>
+                <w:sz w:val="20"/>
+                <w:szCs w:val="20"/>
+                <w:lang w:val="en-US"/>
+              </w:rPr>
+              <w:t>"/create"</w:t>
+            </w:r>
+            <w:r>
+              <w:rPr>
+                <w:rFonts w:ascii="Consolas" w:hAnsi="Consolas" w:cs="Consolas"/>
+                <w:color w:val="000000"/>
+                <w:sz w:val="20"/>
+                <w:szCs w:val="20"/>
+                <w:lang w:val="en-US"/>
+              </w:rPr>
+              <w:t xml:space="preserve">, method = </w:t>
+            </w:r>
+            <w:proofErr w:type="spellStart"/>
+            <w:r>
+              <w:rPr>
+                <w:rFonts w:ascii="Consolas" w:hAnsi="Consolas" w:cs="Consolas"/>
+                <w:color w:val="000000"/>
+                <w:sz w:val="20"/>
+                <w:szCs w:val="20"/>
+                <w:lang w:val="en-US"/>
+              </w:rPr>
+              <w:t>RequestMethod.</w:t>
+            </w:r>
+            <w:r>
+              <w:rPr>
+                <w:rFonts w:ascii="Consolas" w:hAnsi="Consolas" w:cs="Consolas"/>
+                <w:b/>
+                <w:bCs/>
+                <w:i/>
+                <w:iCs/>
+                <w:color w:val="0000C0"/>
+                <w:sz w:val="20"/>
+                <w:szCs w:val="20"/>
+                <w:lang w:val="en-US"/>
+              </w:rPr>
+              <w:t>POST</w:t>
+            </w:r>
+            <w:proofErr w:type="spellEnd"/>
+            <w:r>
+              <w:rPr>
+                <w:rFonts w:ascii="Consolas" w:hAnsi="Consolas" w:cs="Consolas"/>
+                <w:color w:val="000000"/>
+                <w:sz w:val="20"/>
+                <w:szCs w:val="20"/>
+                <w:lang w:val="en-US"/>
+              </w:rPr>
+              <w:t>)</w:t>
+            </w:r>
+          </w:p>
+          <w:p>
+            <w:pPr>
+              <w:autoSpaceDE w:val="0"/>
+              <w:autoSpaceDN w:val="0"/>
+              <w:adjustRightInd w:val="0"/>
+              <w:spacing w:after="0" w:line="240" w:lineRule="auto"/>
+              <w:ind w:left="102"/>
+              <w:rPr>
+                <w:rFonts w:ascii="Consolas" w:hAnsi="Consolas" w:cs="Consolas"/>
+                <w:sz w:val="20"/>
+                <w:szCs w:val="20"/>
+                <w:lang w:val="en-US"/>
+              </w:rPr>
+            </w:pPr>
+            <w:r>
+              <w:rPr>
+                <w:rFonts w:ascii="Consolas" w:hAnsi="Consolas" w:cs="Consolas"/>
+                <w:color w:val="000000"/>
+                <w:sz w:val="20"/>
+                <w:szCs w:val="20"/>
+                <w:lang w:val="en-US"/>
+              </w:rPr>
+              <w:tab/>
+            </w:r>
+            <w:r>
+              <w:rPr>
+                <w:rFonts w:ascii="Consolas" w:hAnsi="Consolas" w:cs="Consolas"/>
+                <w:color w:val="3F7F5F"/>
+                <w:sz w:val="20"/>
+                <w:szCs w:val="20"/>
+                <w:lang w:val="en-US"/>
+              </w:rPr>
+              <w:t xml:space="preserve">//public String </w:t>
+            </w:r>
+            <w:proofErr w:type="gramStart"/>
+            <w:r>
+              <w:rPr>
+                <w:rFonts w:ascii="Consolas" w:hAnsi="Consolas" w:cs="Consolas"/>
+                <w:color w:val="3F7F5F"/>
+                <w:sz w:val="20"/>
+                <w:szCs w:val="20"/>
+                <w:lang w:val="en-US"/>
+              </w:rPr>
+              <w:t>create(</w:t>
+            </w:r>
+            <w:proofErr w:type="spellStart"/>
+            <w:proofErr w:type="gramEnd"/>
+            <w:r>
+              <w:rPr>
+                <w:rFonts w:ascii="Consolas" w:hAnsi="Consolas" w:cs="Consolas"/>
+                <w:color w:val="3F7F5F"/>
+                <w:sz w:val="20"/>
+                <w:szCs w:val="20"/>
+                <w:u w:val="single"/>
+                <w:lang w:val="en-US"/>
+              </w:rPr>
+              <w:t>Userr</w:t>
+            </w:r>
+            <w:proofErr w:type="spellEnd"/>
+            <w:r>
+              <w:rPr>
+                <w:rFonts w:ascii="Consolas" w:hAnsi="Consolas" w:cs="Consolas"/>
+                <w:color w:val="3F7F5F"/>
+                <w:sz w:val="20"/>
+                <w:szCs w:val="20"/>
+                <w:lang w:val="en-US"/>
+              </w:rPr>
+              <w:t xml:space="preserve"> </w:t>
+            </w:r>
+            <w:proofErr w:type="spellStart"/>
+            <w:r>
+              <w:rPr>
+                <w:rFonts w:ascii="Consolas" w:hAnsi="Consolas" w:cs="Consolas"/>
+                <w:color w:val="3F7F5F"/>
+                <w:sz w:val="20"/>
+                <w:szCs w:val="20"/>
+                <w:u w:val="single"/>
+                <w:lang w:val="en-US"/>
+              </w:rPr>
+              <w:t>userr</w:t>
+            </w:r>
+            <w:proofErr w:type="spellEnd"/>
+            <w:r>
+              <w:rPr>
+                <w:rFonts w:ascii="Consolas" w:hAnsi="Consolas" w:cs="Consolas"/>
+                <w:color w:val="3F7F5F"/>
+                <w:sz w:val="20"/>
+                <w:szCs w:val="20"/>
+                <w:lang w:val="en-US"/>
+              </w:rPr>
+              <w:t>, Map&lt;String, Object&gt; map) { //without validation</w:t>
+            </w:r>
+          </w:p>
+          <w:p>
+            <w:pPr>
+              <w:autoSpaceDE w:val="0"/>
+              <w:autoSpaceDN w:val="0"/>
+              <w:adjustRightInd w:val="0"/>
+              <w:spacing w:after="0" w:line="240" w:lineRule="auto"/>
+              <w:ind w:left="102"/>
+              <w:rPr>
+                <w:rFonts w:ascii="Consolas" w:hAnsi="Consolas" w:cs="Consolas"/>
+                <w:sz w:val="20"/>
+                <w:szCs w:val="20"/>
+                <w:lang w:val="en-US"/>
+              </w:rPr>
+            </w:pPr>
+            <w:r>
+              <w:rPr>
+                <w:rFonts w:ascii="Consolas" w:hAnsi="Consolas" w:cs="Consolas"/>
+                <w:color w:val="000000"/>
+                <w:sz w:val="20"/>
+                <w:szCs w:val="20"/>
+                <w:lang w:val="en-US"/>
+              </w:rPr>
+              <w:tab/>
+            </w:r>
+            <w:r>
+              <w:rPr>
+                <w:rFonts w:ascii="Consolas" w:hAnsi="Consolas" w:cs="Consolas"/>
+                <w:b/>
+                <w:bCs/>
+                <w:color w:val="7F0055"/>
+                <w:sz w:val="20"/>
+                <w:szCs w:val="20"/>
+                <w:lang w:val="en-US"/>
+              </w:rPr>
+              <w:t>public</w:t>
+            </w:r>
+            <w:r>
+              <w:rPr>
+                <w:rFonts w:ascii="Consolas" w:hAnsi="Consolas" w:cs="Consolas"/>
+                <w:color w:val="000000"/>
+                <w:sz w:val="20"/>
+                <w:szCs w:val="20"/>
+                <w:lang w:val="en-US"/>
+              </w:rPr>
+              <w:t xml:space="preserve"> String </w:t>
+            </w:r>
+            <w:proofErr w:type="gramStart"/>
+            <w:r>
+              <w:rPr>
+                <w:rFonts w:ascii="Consolas" w:hAnsi="Consolas" w:cs="Consolas"/>
+                <w:color w:val="000000"/>
+                <w:sz w:val="20"/>
+                <w:szCs w:val="20"/>
+                <w:u w:val="single"/>
+                <w:lang w:val="en-US"/>
+              </w:rPr>
+              <w:t>create</w:t>
+            </w:r>
+            <w:r>
+              <w:rPr>
+                <w:rFonts w:ascii="Consolas" w:hAnsi="Consolas" w:cs="Consolas"/>
+                <w:b/>
+                <w:color w:val="000000"/>
+                <w:sz w:val="20"/>
+                <w:szCs w:val="20"/>
+                <w:lang w:val="en-US"/>
+              </w:rPr>
+              <w:t>(</w:t>
+            </w:r>
+            <w:proofErr w:type="gramEnd"/>
+            <w:r>
+              <w:rPr>
+                <w:rFonts w:ascii="Consolas" w:hAnsi="Consolas" w:cs="Consolas"/>
+                <w:b/>
+                <w:color w:val="646464"/>
+                <w:sz w:val="20"/>
+                <w:szCs w:val="20"/>
+                <w:lang w:val="en-US"/>
+              </w:rPr>
+              <w:t>@Valid</w:t>
+            </w:r>
+            <w:r>
+              <w:rPr>
+                <w:rFonts w:ascii="Consolas" w:hAnsi="Consolas" w:cs="Consolas"/>
+                <w:b/>
+                <w:color w:val="000000"/>
+                <w:sz w:val="20"/>
+                <w:szCs w:val="20"/>
+                <w:lang w:val="en-US"/>
+              </w:rPr>
+              <w:t xml:space="preserve"> </w:t>
+            </w:r>
+            <w:r>
+              <w:rPr>
+                <w:rFonts w:ascii="Consolas" w:hAnsi="Consolas" w:cs="Consolas"/>
+                <w:b/>
+                <w:color w:val="646464"/>
+                <w:sz w:val="20"/>
+                <w:szCs w:val="20"/>
+                <w:lang w:val="en-US"/>
+              </w:rPr>
+              <w:t>@</w:t>
+            </w:r>
+            <w:proofErr w:type="spellStart"/>
+            <w:r>
+              <w:rPr>
+                <w:rFonts w:ascii="Consolas" w:hAnsi="Consolas" w:cs="Consolas"/>
+                <w:b/>
+                <w:color w:val="646464"/>
+                <w:sz w:val="20"/>
+                <w:szCs w:val="20"/>
+                <w:lang w:val="en-US"/>
+              </w:rPr>
+              <w:t>ModelAttribute</w:t>
+            </w:r>
+            <w:proofErr w:type="spellEnd"/>
+            <w:r>
+              <w:rPr>
+                <w:rFonts w:ascii="Consolas" w:hAnsi="Consolas" w:cs="Consolas"/>
+                <w:b/>
+                <w:color w:val="000000"/>
+                <w:sz w:val="20"/>
+                <w:szCs w:val="20"/>
+                <w:lang w:val="en-US"/>
+              </w:rPr>
+              <w:t>(</w:t>
+            </w:r>
+            <w:r>
+              <w:rPr>
+                <w:rFonts w:ascii="Consolas" w:hAnsi="Consolas" w:cs="Consolas"/>
+                <w:b/>
+                <w:color w:val="2A00FF"/>
+                <w:sz w:val="20"/>
+                <w:szCs w:val="20"/>
+                <w:lang w:val="en-US"/>
+              </w:rPr>
+              <w:t>"</w:t>
+            </w:r>
+            <w:proofErr w:type="spellStart"/>
+            <w:r>
+              <w:rPr>
+                <w:rFonts w:ascii="Consolas" w:hAnsi="Consolas" w:cs="Consolas"/>
+                <w:b/>
+                <w:color w:val="2A00FF"/>
+                <w:sz w:val="20"/>
+                <w:szCs w:val="20"/>
+                <w:lang w:val="en-US"/>
+              </w:rPr>
+              <w:t>userr</w:t>
+            </w:r>
+            <w:proofErr w:type="spellEnd"/>
+            <w:r>
+              <w:rPr>
+                <w:rFonts w:ascii="Consolas" w:hAnsi="Consolas" w:cs="Consolas"/>
+                <w:b/>
+                <w:color w:val="2A00FF"/>
+                <w:sz w:val="20"/>
+                <w:szCs w:val="20"/>
+                <w:lang w:val="en-US"/>
+              </w:rPr>
+              <w:t>"</w:t>
+            </w:r>
+            <w:r>
+              <w:rPr>
+                <w:rFonts w:ascii="Consolas" w:hAnsi="Consolas" w:cs="Consolas"/>
+                <w:b/>
+                <w:color w:val="000000"/>
+                <w:sz w:val="20"/>
+                <w:szCs w:val="20"/>
+                <w:lang w:val="en-US"/>
+              </w:rPr>
+              <w:t xml:space="preserve">) </w:t>
+            </w:r>
+            <w:proofErr w:type="spellStart"/>
+            <w:r>
+              <w:rPr>
+                <w:rFonts w:ascii="Consolas" w:hAnsi="Consolas" w:cs="Consolas"/>
+                <w:b/>
+                <w:color w:val="000000"/>
+                <w:sz w:val="20"/>
+                <w:szCs w:val="20"/>
+                <w:lang w:val="en-US"/>
+              </w:rPr>
+              <w:t>Userr</w:t>
+            </w:r>
+            <w:proofErr w:type="spellEnd"/>
+            <w:r>
+              <w:rPr>
+                <w:rFonts w:ascii="Consolas" w:hAnsi="Consolas" w:cs="Consolas"/>
+                <w:b/>
+                <w:color w:val="000000"/>
+                <w:sz w:val="20"/>
+                <w:szCs w:val="20"/>
+                <w:lang w:val="en-US"/>
+              </w:rPr>
+              <w:t xml:space="preserve"> </w:t>
+            </w:r>
+            <w:proofErr w:type="spellStart"/>
+            <w:r>
+              <w:rPr>
+                <w:rFonts w:ascii="Consolas" w:hAnsi="Consolas" w:cs="Consolas"/>
+                <w:b/>
+                <w:color w:val="6A3E3E"/>
+                <w:sz w:val="20"/>
+                <w:szCs w:val="20"/>
+                <w:lang w:val="en-US"/>
+              </w:rPr>
+              <w:t>userr</w:t>
+            </w:r>
+            <w:proofErr w:type="spellEnd"/>
+            <w:r>
+              <w:rPr>
+                <w:rFonts w:ascii="Consolas" w:hAnsi="Consolas" w:cs="Consolas"/>
+                <w:b/>
+                <w:color w:val="000000"/>
+                <w:sz w:val="20"/>
+                <w:szCs w:val="20"/>
+                <w:lang w:val="en-US"/>
+              </w:rPr>
+              <w:t xml:space="preserve">, </w:t>
+            </w:r>
+            <w:proofErr w:type="spellStart"/>
+            <w:r>
+              <w:rPr>
+                <w:rFonts w:ascii="Consolas" w:hAnsi="Consolas" w:cs="Consolas"/>
+                <w:b/>
+                <w:color w:val="000000"/>
+                <w:sz w:val="20"/>
+                <w:szCs w:val="20"/>
+                <w:lang w:val="en-US"/>
+              </w:rPr>
+              <w:t>BindingResult</w:t>
+            </w:r>
+            <w:proofErr w:type="spellEnd"/>
+            <w:r>
+              <w:rPr>
+                <w:rFonts w:ascii="Consolas" w:hAnsi="Consolas" w:cs="Consolas"/>
+                <w:b/>
+                <w:color w:val="000000"/>
+                <w:sz w:val="20"/>
+                <w:szCs w:val="20"/>
+                <w:lang w:val="en-US"/>
+              </w:rPr>
+              <w:t xml:space="preserve"> </w:t>
+            </w:r>
+            <w:r>
+              <w:rPr>
+                <w:rFonts w:ascii="Consolas" w:hAnsi="Consolas" w:cs="Consolas"/>
+                <w:b/>
+                <w:color w:val="6A3E3E"/>
+                <w:sz w:val="20"/>
+                <w:szCs w:val="20"/>
+                <w:lang w:val="en-US"/>
+              </w:rPr>
+              <w:t>result</w:t>
+            </w:r>
+            <w:r>
+              <w:rPr>
+                <w:rFonts w:ascii="Consolas" w:hAnsi="Consolas" w:cs="Consolas"/>
+                <w:color w:val="000000"/>
+                <w:sz w:val="20"/>
+                <w:szCs w:val="20"/>
+                <w:lang w:val="en-US"/>
+              </w:rPr>
+              <w:t xml:space="preserve">, Map&lt;String, Object&gt; </w:t>
+            </w:r>
+            <w:r>
+              <w:rPr>
+                <w:rFonts w:ascii="Consolas" w:hAnsi="Consolas" w:cs="Consolas"/>
+                <w:color w:val="6A3E3E"/>
+                <w:sz w:val="20"/>
+                <w:szCs w:val="20"/>
+                <w:lang w:val="en-US"/>
+              </w:rPr>
+              <w:t>map</w:t>
+            </w:r>
+            <w:r>
+              <w:rPr>
+                <w:rFonts w:ascii="Consolas" w:hAnsi="Consolas" w:cs="Consolas"/>
+                <w:color w:val="000000"/>
+                <w:sz w:val="20"/>
+                <w:szCs w:val="20"/>
+                <w:lang w:val="en-US"/>
+              </w:rPr>
+              <w:t>) {</w:t>
+            </w:r>
+          </w:p>
+          <w:p>
+            <w:pPr>
+              <w:autoSpaceDE w:val="0"/>
+              <w:autoSpaceDN w:val="0"/>
+              <w:adjustRightInd w:val="0"/>
+              <w:spacing w:after="0" w:line="240" w:lineRule="auto"/>
+              <w:ind w:left="102"/>
+              <w:rPr>
+                <w:rFonts w:ascii="Consolas" w:hAnsi="Consolas" w:cs="Consolas"/>
+                <w:sz w:val="20"/>
+                <w:szCs w:val="20"/>
+                <w:lang w:val="en-US"/>
+              </w:rPr>
+            </w:pPr>
+            <w:r>
+              <w:rPr>
+                <w:rFonts w:ascii="Consolas" w:hAnsi="Consolas" w:cs="Consolas"/>
+                <w:color w:val="000000"/>
+                <w:sz w:val="20"/>
+                <w:szCs w:val="20"/>
+                <w:lang w:val="en-US"/>
+              </w:rPr>
+              <w:tab/>
+            </w:r>
+            <w:r>
+              <w:rPr>
+                <w:rFonts w:ascii="Consolas" w:hAnsi="Consolas" w:cs="Consolas"/>
+                <w:color w:val="000000"/>
+                <w:sz w:val="20"/>
+                <w:szCs w:val="20"/>
+                <w:lang w:val="en-US"/>
+              </w:rPr>
+              <w:tab/>
+            </w:r>
+          </w:p>
+          <w:p>
+            <w:pPr>
+              <w:autoSpaceDE w:val="0"/>
+              <w:autoSpaceDN w:val="0"/>
+              <w:adjustRightInd w:val="0"/>
+              <w:spacing w:after="0" w:line="240" w:lineRule="auto"/>
+              <w:ind w:left="102"/>
+              <w:rPr>
+                <w:rFonts w:ascii="Consolas" w:hAnsi="Consolas" w:cs="Consolas"/>
+                <w:sz w:val="20"/>
+                <w:szCs w:val="20"/>
+                <w:lang w:val="en-US"/>
+              </w:rPr>
+            </w:pPr>
+            <w:r>
+              <w:rPr>
+                <w:rFonts w:ascii="Consolas" w:hAnsi="Consolas" w:cs="Consolas"/>
+                <w:color w:val="000000"/>
+                <w:sz w:val="20"/>
+                <w:szCs w:val="20"/>
+                <w:lang w:val="en-US"/>
+              </w:rPr>
+              <w:tab/>
+            </w:r>
+            <w:r>
+              <w:rPr>
+                <w:rFonts w:ascii="Consolas" w:hAnsi="Consolas" w:cs="Consolas"/>
+                <w:color w:val="000000"/>
+                <w:sz w:val="20"/>
+                <w:szCs w:val="20"/>
+                <w:lang w:val="en-US"/>
+              </w:rPr>
+              <w:tab/>
+            </w:r>
+            <w:r>
+              <w:rPr>
+                <w:rFonts w:ascii="Consolas" w:hAnsi="Consolas" w:cs="Consolas"/>
+                <w:color w:val="3F7F5F"/>
+                <w:sz w:val="20"/>
+                <w:szCs w:val="20"/>
+                <w:lang w:val="en-US"/>
+              </w:rPr>
+              <w:t>// if the submission doesn't comply with validation redirect back to this form and the data remains in the form</w:t>
+            </w:r>
+            <w:r>
+              <w:rPr>
+                <w:rFonts w:ascii="Consolas" w:hAnsi="Consolas" w:cs="Consolas"/>
+                <w:color w:val="3F7F5F"/>
+                <w:sz w:val="20"/>
+                <w:szCs w:val="20"/>
+                <w:lang w:val="en-US"/>
+              </w:rPr>
+              <w:t xml:space="preserve"> but no error is displayed now</w:t>
+            </w:r>
+          </w:p>
+          <w:p>
+            <w:pPr>
+              <w:autoSpaceDE w:val="0"/>
+              <w:autoSpaceDN w:val="0"/>
+              <w:adjustRightInd w:val="0"/>
+              <w:spacing w:after="0" w:line="240" w:lineRule="auto"/>
+              <w:ind w:left="102"/>
+              <w:rPr>
+                <w:rFonts w:ascii="Consolas" w:hAnsi="Consolas" w:cs="Consolas"/>
+                <w:b/>
+                <w:sz w:val="20"/>
+                <w:szCs w:val="20"/>
+                <w:lang w:val="en-US"/>
+              </w:rPr>
+            </w:pPr>
+            <w:r>
+              <w:rPr>
+                <w:rFonts w:ascii="Consolas" w:hAnsi="Consolas" w:cs="Consolas"/>
+                <w:color w:val="000000"/>
+                <w:sz w:val="20"/>
+                <w:szCs w:val="20"/>
+                <w:lang w:val="en-US"/>
+              </w:rPr>
+              <w:tab/>
+            </w:r>
+            <w:r>
+              <w:rPr>
+                <w:rFonts w:ascii="Consolas" w:hAnsi="Consolas" w:cs="Consolas"/>
+                <w:color w:val="000000"/>
+                <w:sz w:val="20"/>
+                <w:szCs w:val="20"/>
+                <w:lang w:val="en-US"/>
+              </w:rPr>
+              <w:tab/>
+            </w:r>
+            <w:r>
+              <w:rPr>
+                <w:rFonts w:ascii="Consolas" w:hAnsi="Consolas" w:cs="Consolas"/>
+                <w:b/>
+                <w:bCs/>
+                <w:color w:val="7F0055"/>
+                <w:sz w:val="20"/>
+                <w:szCs w:val="20"/>
+                <w:lang w:val="en-US"/>
+              </w:rPr>
+              <w:t>if</w:t>
+            </w:r>
+            <w:r>
+              <w:rPr>
+                <w:rFonts w:ascii="Consolas" w:hAnsi="Consolas" w:cs="Consolas"/>
+                <w:b/>
+                <w:color w:val="000000"/>
+                <w:sz w:val="20"/>
+                <w:szCs w:val="20"/>
+                <w:lang w:val="en-US"/>
+              </w:rPr>
+              <w:t>(</w:t>
+            </w:r>
+            <w:proofErr w:type="spellStart"/>
+            <w:proofErr w:type="gramStart"/>
+            <w:r>
+              <w:rPr>
+                <w:rFonts w:ascii="Consolas" w:hAnsi="Consolas" w:cs="Consolas"/>
+                <w:b/>
+                <w:color w:val="6A3E3E"/>
+                <w:sz w:val="20"/>
+                <w:szCs w:val="20"/>
+                <w:lang w:val="en-US"/>
+              </w:rPr>
+              <w:t>result</w:t>
+            </w:r>
+            <w:r>
+              <w:rPr>
+                <w:rFonts w:ascii="Consolas" w:hAnsi="Consolas" w:cs="Consolas"/>
+                <w:b/>
+                <w:color w:val="000000"/>
+                <w:sz w:val="20"/>
+                <w:szCs w:val="20"/>
+                <w:lang w:val="en-US"/>
+              </w:rPr>
+              <w:t>.hasErrors</w:t>
+            </w:r>
+            <w:proofErr w:type="spellEnd"/>
+            <w:proofErr w:type="gramEnd"/>
+            <w:r>
+              <w:rPr>
+                <w:rFonts w:ascii="Consolas" w:hAnsi="Consolas" w:cs="Consolas"/>
+                <w:b/>
+                <w:color w:val="000000"/>
+                <w:sz w:val="20"/>
+                <w:szCs w:val="20"/>
+                <w:lang w:val="en-US"/>
+              </w:rPr>
+              <w:t>()){</w:t>
+            </w:r>
+          </w:p>
+          <w:p>
+            <w:pPr>
+              <w:autoSpaceDE w:val="0"/>
+              <w:autoSpaceDN w:val="0"/>
+              <w:adjustRightInd w:val="0"/>
+              <w:spacing w:after="0" w:line="240" w:lineRule="auto"/>
+              <w:ind w:left="102"/>
+              <w:rPr>
+                <w:rFonts w:ascii="Consolas" w:hAnsi="Consolas" w:cs="Consolas"/>
+                <w:b/>
+                <w:sz w:val="20"/>
+                <w:szCs w:val="20"/>
+                <w:lang w:val="en-US"/>
+              </w:rPr>
+            </w:pPr>
+            <w:r>
+              <w:rPr>
+                <w:rFonts w:ascii="Consolas" w:hAnsi="Consolas" w:cs="Consolas"/>
+                <w:b/>
+                <w:color w:val="000000"/>
+                <w:sz w:val="20"/>
+                <w:szCs w:val="20"/>
+                <w:lang w:val="en-US"/>
+              </w:rPr>
+              <w:tab/>
+            </w:r>
+            <w:r>
+              <w:rPr>
+                <w:rFonts w:ascii="Consolas" w:hAnsi="Consolas" w:cs="Consolas"/>
+                <w:b/>
+                <w:color w:val="000000"/>
+                <w:sz w:val="20"/>
+                <w:szCs w:val="20"/>
+                <w:lang w:val="en-US"/>
+              </w:rPr>
+              <w:tab/>
+            </w:r>
+            <w:r>
+              <w:rPr>
+                <w:rFonts w:ascii="Consolas" w:hAnsi="Consolas" w:cs="Consolas"/>
+                <w:b/>
+                <w:color w:val="000000"/>
+                <w:sz w:val="20"/>
+                <w:szCs w:val="20"/>
+                <w:lang w:val="en-US"/>
+              </w:rPr>
+              <w:tab/>
+            </w:r>
+            <w:r>
+              <w:rPr>
+                <w:rFonts w:ascii="Consolas" w:hAnsi="Consolas" w:cs="Consolas"/>
+                <w:b/>
+                <w:bCs/>
+                <w:color w:val="7F0055"/>
+                <w:sz w:val="20"/>
+                <w:szCs w:val="20"/>
+                <w:lang w:val="en-US"/>
+              </w:rPr>
+              <w:t>return</w:t>
+            </w:r>
+            <w:r>
+              <w:rPr>
+                <w:rFonts w:ascii="Consolas" w:hAnsi="Consolas" w:cs="Consolas"/>
+                <w:b/>
+                <w:color w:val="000000"/>
+                <w:sz w:val="20"/>
+                <w:szCs w:val="20"/>
+                <w:lang w:val="en-US"/>
+              </w:rPr>
+              <w:t xml:space="preserve"> </w:t>
+            </w:r>
+            <w:r>
+              <w:rPr>
+                <w:rFonts w:ascii="Consolas" w:hAnsi="Consolas" w:cs="Consolas"/>
+                <w:b/>
+                <w:color w:val="2A00FF"/>
+                <w:sz w:val="20"/>
+                <w:szCs w:val="20"/>
+                <w:lang w:val="en-US"/>
+              </w:rPr>
+              <w:t>"user/register"</w:t>
+            </w:r>
+            <w:r>
+              <w:rPr>
+                <w:rFonts w:ascii="Consolas" w:hAnsi="Consolas" w:cs="Consolas"/>
+                <w:b/>
+                <w:color w:val="000000"/>
+                <w:sz w:val="20"/>
+                <w:szCs w:val="20"/>
+                <w:lang w:val="en-US"/>
+              </w:rPr>
+              <w:t>;</w:t>
+            </w:r>
+          </w:p>
+          <w:p>
+            <w:pPr>
+              <w:autoSpaceDE w:val="0"/>
+              <w:autoSpaceDN w:val="0"/>
+              <w:adjustRightInd w:val="0"/>
+              <w:spacing w:after="0" w:line="240" w:lineRule="auto"/>
+              <w:ind w:left="102"/>
+              <w:rPr>
+                <w:rFonts w:ascii="Consolas" w:hAnsi="Consolas" w:cs="Consolas"/>
+                <w:b/>
+                <w:sz w:val="20"/>
+                <w:szCs w:val="20"/>
+                <w:lang w:val="en-US"/>
+              </w:rPr>
+            </w:pPr>
+            <w:r>
+              <w:rPr>
+                <w:rFonts w:ascii="Consolas" w:hAnsi="Consolas" w:cs="Consolas"/>
+                <w:b/>
+                <w:color w:val="000000"/>
+                <w:sz w:val="20"/>
+                <w:szCs w:val="20"/>
+                <w:lang w:val="en-US"/>
+              </w:rPr>
+              <w:tab/>
+            </w:r>
+            <w:r>
+              <w:rPr>
+                <w:rFonts w:ascii="Consolas" w:hAnsi="Consolas" w:cs="Consolas"/>
+                <w:b/>
+                <w:color w:val="000000"/>
+                <w:sz w:val="20"/>
+                <w:szCs w:val="20"/>
+                <w:lang w:val="en-US"/>
+              </w:rPr>
+              <w:tab/>
+              <w:t>}</w:t>
+            </w:r>
+          </w:p>
+          <w:p>
+            <w:pPr>
+              <w:autoSpaceDE w:val="0"/>
+              <w:autoSpaceDN w:val="0"/>
+              <w:adjustRightInd w:val="0"/>
+              <w:spacing w:after="0" w:line="240" w:lineRule="auto"/>
+              <w:ind w:left="102"/>
+              <w:rPr>
+                <w:rFonts w:ascii="Consolas" w:hAnsi="Consolas" w:cs="Consolas"/>
+                <w:sz w:val="20"/>
+                <w:szCs w:val="20"/>
+                <w:lang w:val="en-US"/>
+              </w:rPr>
+            </w:pPr>
+            <w:r>
+              <w:rPr>
+                <w:rFonts w:ascii="Consolas" w:hAnsi="Consolas" w:cs="Consolas"/>
+                <w:color w:val="000000"/>
+                <w:sz w:val="20"/>
+                <w:szCs w:val="20"/>
+                <w:lang w:val="en-US"/>
+              </w:rPr>
+              <w:tab/>
+            </w:r>
+            <w:r>
+              <w:rPr>
+                <w:rFonts w:ascii="Consolas" w:hAnsi="Consolas" w:cs="Consolas"/>
+                <w:color w:val="000000"/>
+                <w:sz w:val="20"/>
+                <w:szCs w:val="20"/>
+                <w:lang w:val="en-US"/>
+              </w:rPr>
+              <w:tab/>
+            </w:r>
+          </w:p>
+          <w:p>
+            <w:pPr>
+              <w:autoSpaceDE w:val="0"/>
+              <w:autoSpaceDN w:val="0"/>
+              <w:adjustRightInd w:val="0"/>
+              <w:spacing w:after="0" w:line="240" w:lineRule="auto"/>
+              <w:ind w:left="102"/>
+              <w:rPr>
+                <w:rFonts w:ascii="Consolas" w:hAnsi="Consolas" w:cs="Consolas"/>
+                <w:sz w:val="20"/>
+                <w:szCs w:val="20"/>
+                <w:lang w:val="en-US"/>
+              </w:rPr>
+            </w:pPr>
+            <w:r>
+              <w:rPr>
+                <w:rFonts w:ascii="Consolas" w:hAnsi="Consolas" w:cs="Consolas"/>
+                <w:color w:val="000000"/>
+                <w:sz w:val="20"/>
+                <w:szCs w:val="20"/>
+                <w:lang w:val="en-US"/>
+              </w:rPr>
+              <w:tab/>
+            </w:r>
+            <w:r>
+              <w:rPr>
+                <w:rFonts w:ascii="Consolas" w:hAnsi="Consolas" w:cs="Consolas"/>
+                <w:color w:val="000000"/>
+                <w:sz w:val="20"/>
+                <w:szCs w:val="20"/>
+                <w:lang w:val="en-US"/>
+              </w:rPr>
+              <w:tab/>
+            </w:r>
+            <w:proofErr w:type="spellStart"/>
+            <w:r>
+              <w:rPr>
+                <w:rFonts w:ascii="Consolas" w:hAnsi="Consolas" w:cs="Consolas"/>
+                <w:color w:val="0000C0"/>
+                <w:sz w:val="20"/>
+                <w:szCs w:val="20"/>
+                <w:lang w:val="en-US"/>
+              </w:rPr>
+              <w:t>userrService</w:t>
+            </w:r>
+            <w:r>
+              <w:rPr>
+                <w:rFonts w:ascii="Consolas" w:hAnsi="Consolas" w:cs="Consolas"/>
+                <w:color w:val="000000"/>
+                <w:sz w:val="20"/>
+                <w:szCs w:val="20"/>
+                <w:lang w:val="en-US"/>
+              </w:rPr>
+              <w:t>.create</w:t>
+            </w:r>
+            <w:proofErr w:type="spellEnd"/>
+            <w:r>
+              <w:rPr>
+                <w:rFonts w:ascii="Consolas" w:hAnsi="Consolas" w:cs="Consolas"/>
+                <w:color w:val="000000"/>
+                <w:sz w:val="20"/>
+                <w:szCs w:val="20"/>
+                <w:lang w:val="en-US"/>
+              </w:rPr>
+              <w:t>(</w:t>
+            </w:r>
+            <w:proofErr w:type="spellStart"/>
+            <w:r>
+              <w:rPr>
+                <w:rFonts w:ascii="Consolas" w:hAnsi="Consolas" w:cs="Consolas"/>
+                <w:color w:val="6A3E3E"/>
+                <w:sz w:val="20"/>
+                <w:szCs w:val="20"/>
+                <w:lang w:val="en-US"/>
+              </w:rPr>
+              <w:t>userr</w:t>
+            </w:r>
+            <w:proofErr w:type="spellEnd"/>
+            <w:r>
+              <w:rPr>
+                <w:rFonts w:ascii="Consolas" w:hAnsi="Consolas" w:cs="Consolas"/>
+                <w:color w:val="000000"/>
+                <w:sz w:val="20"/>
+                <w:szCs w:val="20"/>
+                <w:lang w:val="en-US"/>
+              </w:rPr>
+              <w:t>);</w:t>
+            </w:r>
+          </w:p>
+          <w:p>
+            <w:pPr>
+              <w:autoSpaceDE w:val="0"/>
+              <w:autoSpaceDN w:val="0"/>
+              <w:adjustRightInd w:val="0"/>
+              <w:spacing w:after="0" w:line="240" w:lineRule="auto"/>
+              <w:ind w:left="102"/>
+              <w:rPr>
+                <w:rFonts w:ascii="Consolas" w:hAnsi="Consolas" w:cs="Consolas"/>
+                <w:sz w:val="20"/>
+                <w:szCs w:val="20"/>
+                <w:lang w:val="en-US"/>
+              </w:rPr>
+            </w:pPr>
+            <w:r>
+              <w:rPr>
+                <w:rFonts w:ascii="Consolas" w:hAnsi="Consolas" w:cs="Consolas"/>
+                <w:color w:val="000000"/>
+                <w:sz w:val="20"/>
+                <w:szCs w:val="20"/>
+                <w:lang w:val="en-US"/>
+              </w:rPr>
+              <w:tab/>
+            </w:r>
+            <w:r>
+              <w:rPr>
+                <w:rFonts w:ascii="Consolas" w:hAnsi="Consolas" w:cs="Consolas"/>
+                <w:color w:val="000000"/>
+                <w:sz w:val="20"/>
+                <w:szCs w:val="20"/>
+                <w:lang w:val="en-US"/>
+              </w:rPr>
+              <w:tab/>
+            </w:r>
+            <w:proofErr w:type="spellStart"/>
+            <w:r>
+              <w:rPr>
+                <w:rFonts w:ascii="Consolas" w:hAnsi="Consolas" w:cs="Consolas"/>
+                <w:color w:val="000000"/>
+                <w:sz w:val="20"/>
+                <w:szCs w:val="20"/>
+                <w:u w:val="single"/>
+                <w:lang w:val="en-US"/>
+              </w:rPr>
+              <w:t>System.</w:t>
+            </w:r>
+            <w:r>
+              <w:rPr>
+                <w:rFonts w:ascii="Consolas" w:hAnsi="Consolas" w:cs="Consolas"/>
+                <w:b/>
+                <w:bCs/>
+                <w:i/>
+                <w:iCs/>
+                <w:color w:val="0000C0"/>
+                <w:sz w:val="20"/>
+                <w:szCs w:val="20"/>
+                <w:u w:val="single"/>
+                <w:lang w:val="en-US"/>
+              </w:rPr>
+              <w:t>out</w:t>
+            </w:r>
+            <w:r>
+              <w:rPr>
+                <w:rFonts w:ascii="Consolas" w:hAnsi="Consolas" w:cs="Consolas"/>
+                <w:color w:val="000000"/>
+                <w:sz w:val="20"/>
+                <w:szCs w:val="20"/>
+                <w:lang w:val="en-US"/>
+              </w:rPr>
+              <w:t>.println</w:t>
+            </w:r>
+            <w:proofErr w:type="spellEnd"/>
+            <w:r>
+              <w:rPr>
+                <w:rFonts w:ascii="Consolas" w:hAnsi="Consolas" w:cs="Consolas"/>
+                <w:color w:val="000000"/>
+                <w:sz w:val="20"/>
+                <w:szCs w:val="20"/>
+                <w:lang w:val="en-US"/>
+              </w:rPr>
+              <w:t>(</w:t>
+            </w:r>
+            <w:r>
+              <w:rPr>
+                <w:rFonts w:ascii="Consolas" w:hAnsi="Consolas" w:cs="Consolas"/>
+                <w:color w:val="2A00FF"/>
+                <w:sz w:val="20"/>
+                <w:szCs w:val="20"/>
+                <w:lang w:val="en-US"/>
+              </w:rPr>
+              <w:t>"user crud: create"</w:t>
+            </w:r>
+            <w:r>
+              <w:rPr>
+                <w:rFonts w:ascii="Consolas" w:hAnsi="Consolas" w:cs="Consolas"/>
+                <w:color w:val="000000"/>
+                <w:sz w:val="20"/>
+                <w:szCs w:val="20"/>
+                <w:lang w:val="en-US"/>
+              </w:rPr>
+              <w:t>);</w:t>
+            </w:r>
+          </w:p>
+          <w:p>
+            <w:pPr>
+              <w:autoSpaceDE w:val="0"/>
+              <w:autoSpaceDN w:val="0"/>
+              <w:adjustRightInd w:val="0"/>
+              <w:spacing w:after="0" w:line="240" w:lineRule="auto"/>
+              <w:ind w:left="102"/>
+              <w:rPr>
+                <w:rFonts w:ascii="Consolas" w:hAnsi="Consolas" w:cs="Consolas"/>
+                <w:sz w:val="20"/>
+                <w:szCs w:val="20"/>
+                <w:lang w:val="en-US"/>
+              </w:rPr>
+            </w:pPr>
+            <w:r>
+              <w:rPr>
+                <w:rFonts w:ascii="Consolas" w:hAnsi="Consolas" w:cs="Consolas"/>
+                <w:color w:val="000000"/>
+                <w:sz w:val="20"/>
+                <w:szCs w:val="20"/>
+                <w:lang w:val="en-US"/>
+              </w:rPr>
+              <w:tab/>
+            </w:r>
+            <w:r>
+              <w:rPr>
+                <w:rFonts w:ascii="Consolas" w:hAnsi="Consolas" w:cs="Consolas"/>
+                <w:color w:val="000000"/>
+                <w:sz w:val="20"/>
+                <w:szCs w:val="20"/>
+                <w:lang w:val="en-US"/>
+              </w:rPr>
+              <w:tab/>
+            </w:r>
+            <w:proofErr w:type="spellStart"/>
+            <w:proofErr w:type="gramStart"/>
+            <w:r>
+              <w:rPr>
+                <w:rFonts w:ascii="Consolas" w:hAnsi="Consolas" w:cs="Consolas"/>
+                <w:color w:val="6A3E3E"/>
+                <w:sz w:val="20"/>
+                <w:szCs w:val="20"/>
+                <w:lang w:val="en-US"/>
+              </w:rPr>
+              <w:t>map</w:t>
+            </w:r>
+            <w:r>
+              <w:rPr>
+                <w:rFonts w:ascii="Consolas" w:hAnsi="Consolas" w:cs="Consolas"/>
+                <w:color w:val="000000"/>
+                <w:sz w:val="20"/>
+                <w:szCs w:val="20"/>
+                <w:lang w:val="en-US"/>
+              </w:rPr>
+              <w:t>.put</w:t>
+            </w:r>
+            <w:proofErr w:type="spellEnd"/>
+            <w:r>
+              <w:rPr>
+                <w:rFonts w:ascii="Consolas" w:hAnsi="Consolas" w:cs="Consolas"/>
+                <w:color w:val="000000"/>
+                <w:sz w:val="20"/>
+                <w:szCs w:val="20"/>
+                <w:lang w:val="en-US"/>
+              </w:rPr>
+              <w:t>(</w:t>
+            </w:r>
+            <w:proofErr w:type="gramEnd"/>
+            <w:r>
+              <w:rPr>
+                <w:rFonts w:ascii="Consolas" w:hAnsi="Consolas" w:cs="Consolas"/>
+                <w:color w:val="2A00FF"/>
+                <w:sz w:val="20"/>
+                <w:szCs w:val="20"/>
+                <w:lang w:val="en-US"/>
+              </w:rPr>
+              <w:t>"</w:t>
+            </w:r>
+            <w:proofErr w:type="spellStart"/>
+            <w:r>
+              <w:rPr>
+                <w:rFonts w:ascii="Consolas" w:hAnsi="Consolas" w:cs="Consolas"/>
+                <w:color w:val="2A00FF"/>
+                <w:sz w:val="20"/>
+                <w:szCs w:val="20"/>
+                <w:lang w:val="en-US"/>
+              </w:rPr>
+              <w:t>userr</w:t>
+            </w:r>
+            <w:proofErr w:type="spellEnd"/>
+            <w:r>
+              <w:rPr>
+                <w:rFonts w:ascii="Consolas" w:hAnsi="Consolas" w:cs="Consolas"/>
+                <w:color w:val="2A00FF"/>
+                <w:sz w:val="20"/>
+                <w:szCs w:val="20"/>
+                <w:lang w:val="en-US"/>
+              </w:rPr>
+              <w:t>"</w:t>
+            </w:r>
+            <w:r>
+              <w:rPr>
+                <w:rFonts w:ascii="Consolas" w:hAnsi="Consolas" w:cs="Consolas"/>
+                <w:color w:val="000000"/>
+                <w:sz w:val="20"/>
+                <w:szCs w:val="20"/>
+                <w:lang w:val="en-US"/>
+              </w:rPr>
+              <w:t xml:space="preserve">, </w:t>
+            </w:r>
+            <w:r>
+              <w:rPr>
+                <w:rFonts w:ascii="Consolas" w:hAnsi="Consolas" w:cs="Consolas"/>
+                <w:b/>
+                <w:bCs/>
+                <w:color w:val="7F0055"/>
+                <w:sz w:val="20"/>
+                <w:szCs w:val="20"/>
+                <w:lang w:val="en-US"/>
+              </w:rPr>
+              <w:t>new</w:t>
+            </w:r>
+            <w:r>
+              <w:rPr>
+                <w:rFonts w:ascii="Consolas" w:hAnsi="Consolas" w:cs="Consolas"/>
+                <w:color w:val="000000"/>
+                <w:sz w:val="20"/>
+                <w:szCs w:val="20"/>
+                <w:lang w:val="en-US"/>
+              </w:rPr>
+              <w:t xml:space="preserve"> </w:t>
+            </w:r>
+            <w:proofErr w:type="spellStart"/>
+            <w:r>
+              <w:rPr>
+                <w:rFonts w:ascii="Consolas" w:hAnsi="Consolas" w:cs="Consolas"/>
+                <w:color w:val="000000"/>
+                <w:sz w:val="20"/>
+                <w:szCs w:val="20"/>
+                <w:lang w:val="en-US"/>
+              </w:rPr>
+              <w:t>Userr</w:t>
+            </w:r>
+            <w:proofErr w:type="spellEnd"/>
+            <w:r>
+              <w:rPr>
+                <w:rFonts w:ascii="Consolas" w:hAnsi="Consolas" w:cs="Consolas"/>
+                <w:color w:val="000000"/>
+                <w:sz w:val="20"/>
+                <w:szCs w:val="20"/>
+                <w:lang w:val="en-US"/>
+              </w:rPr>
+              <w:t>());</w:t>
+            </w:r>
+          </w:p>
+          <w:p>
+            <w:pPr>
+              <w:autoSpaceDE w:val="0"/>
+              <w:autoSpaceDN w:val="0"/>
+              <w:adjustRightInd w:val="0"/>
+              <w:spacing w:after="0" w:line="240" w:lineRule="auto"/>
+              <w:ind w:left="102"/>
+              <w:rPr>
+                <w:rFonts w:ascii="Consolas" w:hAnsi="Consolas" w:cs="Consolas"/>
+                <w:sz w:val="20"/>
+                <w:szCs w:val="20"/>
+                <w:lang w:val="en-US"/>
+              </w:rPr>
+            </w:pPr>
+            <w:r>
+              <w:rPr>
+                <w:rFonts w:ascii="Consolas" w:hAnsi="Consolas" w:cs="Consolas"/>
+                <w:color w:val="000000"/>
+                <w:sz w:val="20"/>
+                <w:szCs w:val="20"/>
+                <w:lang w:val="en-US"/>
+              </w:rPr>
+              <w:tab/>
+            </w:r>
+            <w:r>
+              <w:rPr>
+                <w:rFonts w:ascii="Consolas" w:hAnsi="Consolas" w:cs="Consolas"/>
+                <w:color w:val="000000"/>
+                <w:sz w:val="20"/>
+                <w:szCs w:val="20"/>
+                <w:lang w:val="en-US"/>
+              </w:rPr>
+              <w:tab/>
+            </w:r>
+          </w:p>
+          <w:p>
+            <w:pPr>
+              <w:autoSpaceDE w:val="0"/>
+              <w:autoSpaceDN w:val="0"/>
+              <w:adjustRightInd w:val="0"/>
+              <w:spacing w:after="0" w:line="240" w:lineRule="auto"/>
+              <w:ind w:left="102"/>
+              <w:rPr>
+                <w:rFonts w:ascii="Consolas" w:hAnsi="Consolas" w:cs="Consolas"/>
+                <w:sz w:val="20"/>
+                <w:szCs w:val="20"/>
+                <w:lang w:val="en-US"/>
+              </w:rPr>
+            </w:pPr>
+            <w:r>
+              <w:rPr>
+                <w:rFonts w:ascii="Consolas" w:hAnsi="Consolas" w:cs="Consolas"/>
+                <w:color w:val="000000"/>
+                <w:sz w:val="20"/>
+                <w:szCs w:val="20"/>
+                <w:lang w:val="en-US"/>
+              </w:rPr>
+              <w:tab/>
+            </w:r>
+            <w:r>
+              <w:rPr>
+                <w:rFonts w:ascii="Consolas" w:hAnsi="Consolas" w:cs="Consolas"/>
+                <w:color w:val="000000"/>
+                <w:sz w:val="20"/>
+                <w:szCs w:val="20"/>
+                <w:lang w:val="en-US"/>
+              </w:rPr>
+              <w:tab/>
+            </w:r>
+            <w:r>
+              <w:rPr>
+                <w:rFonts w:ascii="Consolas" w:hAnsi="Consolas" w:cs="Consolas"/>
+                <w:color w:val="3F7F5F"/>
+                <w:sz w:val="20"/>
+                <w:szCs w:val="20"/>
+                <w:lang w:val="en-US"/>
+              </w:rPr>
+              <w:t>// to avoid double submission (when client clicks few times submit button)</w:t>
+            </w:r>
+          </w:p>
+          <w:p>
+            <w:pPr>
+              <w:autoSpaceDE w:val="0"/>
+              <w:autoSpaceDN w:val="0"/>
+              <w:adjustRightInd w:val="0"/>
+              <w:spacing w:after="0" w:line="240" w:lineRule="auto"/>
+              <w:ind w:left="102"/>
+              <w:rPr>
+                <w:rFonts w:ascii="Consolas" w:hAnsi="Consolas" w:cs="Consolas"/>
+                <w:sz w:val="20"/>
+                <w:szCs w:val="20"/>
+                <w:lang w:val="en-US"/>
+              </w:rPr>
+            </w:pPr>
+            <w:r>
+              <w:rPr>
+                <w:rFonts w:ascii="Consolas" w:hAnsi="Consolas" w:cs="Consolas"/>
+                <w:color w:val="000000"/>
+                <w:sz w:val="20"/>
+                <w:szCs w:val="20"/>
+                <w:lang w:val="en-US"/>
+              </w:rPr>
+              <w:tab/>
+            </w:r>
+            <w:r>
+              <w:rPr>
+                <w:rFonts w:ascii="Consolas" w:hAnsi="Consolas" w:cs="Consolas"/>
+                <w:color w:val="000000"/>
+                <w:sz w:val="20"/>
+                <w:szCs w:val="20"/>
+                <w:lang w:val="en-US"/>
+              </w:rPr>
+              <w:tab/>
+            </w:r>
+            <w:r>
+              <w:rPr>
+                <w:rFonts w:ascii="Consolas" w:hAnsi="Consolas" w:cs="Consolas"/>
+                <w:b/>
+                <w:bCs/>
+                <w:color w:val="7F0055"/>
+                <w:sz w:val="20"/>
+                <w:szCs w:val="20"/>
+                <w:lang w:val="en-US"/>
+              </w:rPr>
+              <w:t>return</w:t>
+            </w:r>
+            <w:r>
+              <w:rPr>
+                <w:rFonts w:ascii="Consolas" w:hAnsi="Consolas" w:cs="Consolas"/>
+                <w:color w:val="000000"/>
+                <w:sz w:val="20"/>
+                <w:szCs w:val="20"/>
+                <w:lang w:val="en-US"/>
+              </w:rPr>
+              <w:t xml:space="preserve"> </w:t>
+            </w:r>
+            <w:r>
+              <w:rPr>
+                <w:rFonts w:ascii="Consolas" w:hAnsi="Consolas" w:cs="Consolas"/>
+                <w:color w:val="2A00FF"/>
+                <w:sz w:val="20"/>
+                <w:szCs w:val="20"/>
+                <w:lang w:val="en-US"/>
+              </w:rPr>
+              <w:t>"redirect:/user/details/"</w:t>
+            </w:r>
+            <w:r>
+              <w:rPr>
+                <w:rFonts w:ascii="Consolas" w:hAnsi="Consolas" w:cs="Consolas"/>
+                <w:color w:val="000000"/>
+                <w:sz w:val="20"/>
+                <w:szCs w:val="20"/>
+                <w:lang w:val="en-US"/>
+              </w:rPr>
+              <w:t xml:space="preserve"> + </w:t>
+            </w:r>
+            <w:proofErr w:type="spellStart"/>
+            <w:proofErr w:type="gramStart"/>
+            <w:r>
+              <w:rPr>
+                <w:rFonts w:ascii="Consolas" w:hAnsi="Consolas" w:cs="Consolas"/>
+                <w:color w:val="6A3E3E"/>
+                <w:sz w:val="20"/>
+                <w:szCs w:val="20"/>
+                <w:lang w:val="en-US"/>
+              </w:rPr>
+              <w:t>userr</w:t>
+            </w:r>
+            <w:r>
+              <w:rPr>
+                <w:rFonts w:ascii="Consolas" w:hAnsi="Consolas" w:cs="Consolas"/>
+                <w:color w:val="000000"/>
+                <w:sz w:val="20"/>
+                <w:szCs w:val="20"/>
+                <w:lang w:val="en-US"/>
+              </w:rPr>
+              <w:t>.getUserrId</w:t>
+            </w:r>
+            <w:proofErr w:type="spellEnd"/>
+            <w:proofErr w:type="gramEnd"/>
+            <w:r>
+              <w:rPr>
+                <w:rFonts w:ascii="Consolas" w:hAnsi="Consolas" w:cs="Consolas"/>
+                <w:color w:val="000000"/>
+                <w:sz w:val="20"/>
+                <w:szCs w:val="20"/>
+                <w:lang w:val="en-US"/>
+              </w:rPr>
+              <w:t>();</w:t>
+            </w:r>
+          </w:p>
+          <w:p>
+            <w:pPr>
+              <w:autoSpaceDE w:val="0"/>
+              <w:autoSpaceDN w:val="0"/>
+              <w:adjustRightInd w:val="0"/>
+              <w:spacing w:after="0" w:line="240" w:lineRule="auto"/>
+              <w:rPr>
+                <w:rFonts w:ascii="Consolas" w:hAnsi="Consolas" w:cs="Consolas"/>
+                <w:color w:val="000000"/>
+                <w:sz w:val="20"/>
+                <w:szCs w:val="20"/>
+              </w:rPr>
+            </w:pPr>
+            <w:r>
+              <w:rPr>
+                <w:rFonts w:ascii="Consolas" w:hAnsi="Consolas" w:cs="Consolas"/>
+                <w:color w:val="000000"/>
+                <w:sz w:val="20"/>
+                <w:szCs w:val="20"/>
+                <w:lang w:val="en-US"/>
+              </w:rPr>
+              <w:tab/>
+            </w:r>
+            <w:r>
+              <w:rPr>
+                <w:rFonts w:ascii="Consolas" w:hAnsi="Consolas" w:cs="Consolas"/>
+                <w:color w:val="000000"/>
+                <w:sz w:val="20"/>
+                <w:szCs w:val="20"/>
+              </w:rPr>
+              <w:t>}</w:t>
+            </w:r>
+          </w:p>
+        </w:tc>
+      </w:tr>
+    </w:tbl>
     <w:p>
       <w:pPr>
         <w:autoSpaceDE w:val="0"/>
@@ -34221,6 +36613,92 @@
     </w:lvl>
   </w:abstractNum>
   <w:abstractNum w:abstractNumId="7" w15:restartNumberingAfterBreak="0">
+    <w:nsid w:val="3F52709F"/>
+    <w:multiLevelType w:val="hybridMultilevel"/>
+    <w:tmpl w:val="15A22DA4"/>
+    <w:lvl w:ilvl="0" w:tplc="0415000F">
+      <w:start w:val="1"/>
+      <w:numFmt w:val="decimal"/>
+      <w:lvlText w:val="%1."/>
+      <w:lvlJc w:val="left"/>
+      <w:pPr>
+        <w:ind w:left="720" w:hanging="360"/>
+      </w:pPr>
+    </w:lvl>
+    <w:lvl w:ilvl="1" w:tplc="04150019" w:tentative="1">
+      <w:start w:val="1"/>
+      <w:numFmt w:val="lowerLetter"/>
+      <w:lvlText w:val="%2."/>
+      <w:lvlJc w:val="left"/>
+      <w:pPr>
+        <w:ind w:left="1440" w:hanging="360"/>
+      </w:pPr>
+    </w:lvl>
+    <w:lvl w:ilvl="2" w:tplc="0415001B" w:tentative="1">
+      <w:start w:val="1"/>
+      <w:numFmt w:val="lowerRoman"/>
+      <w:lvlText w:val="%3."/>
+      <w:lvlJc w:val="right"/>
+      <w:pPr>
+        <w:ind w:left="2160" w:hanging="180"/>
+      </w:pPr>
+    </w:lvl>
+    <w:lvl w:ilvl="3" w:tplc="0415000F" w:tentative="1">
+      <w:start w:val="1"/>
+      <w:numFmt w:val="decimal"/>
+      <w:lvlText w:val="%4."/>
+      <w:lvlJc w:val="left"/>
+      <w:pPr>
+        <w:ind w:left="2880" w:hanging="360"/>
+      </w:pPr>
+    </w:lvl>
+    <w:lvl w:ilvl="4" w:tplc="04150019" w:tentative="1">
+      <w:start w:val="1"/>
+      <w:numFmt w:val="lowerLetter"/>
+      <w:lvlText w:val="%5."/>
+      <w:lvlJc w:val="left"/>
+      <w:pPr>
+        <w:ind w:left="3600" w:hanging="360"/>
+      </w:pPr>
+    </w:lvl>
+    <w:lvl w:ilvl="5" w:tplc="0415001B" w:tentative="1">
+      <w:start w:val="1"/>
+      <w:numFmt w:val="lowerRoman"/>
+      <w:lvlText w:val="%6."/>
+      <w:lvlJc w:val="right"/>
+      <w:pPr>
+        <w:ind w:left="4320" w:hanging="180"/>
+      </w:pPr>
+    </w:lvl>
+    <w:lvl w:ilvl="6" w:tplc="0415000F" w:tentative="1">
+      <w:start w:val="1"/>
+      <w:numFmt w:val="decimal"/>
+      <w:lvlText w:val="%7."/>
+      <w:lvlJc w:val="left"/>
+      <w:pPr>
+        <w:ind w:left="5040" w:hanging="360"/>
+      </w:pPr>
+    </w:lvl>
+    <w:lvl w:ilvl="7" w:tplc="04150019" w:tentative="1">
+      <w:start w:val="1"/>
+      <w:numFmt w:val="lowerLetter"/>
+      <w:lvlText w:val="%8."/>
+      <w:lvlJc w:val="left"/>
+      <w:pPr>
+        <w:ind w:left="5760" w:hanging="360"/>
+      </w:pPr>
+    </w:lvl>
+    <w:lvl w:ilvl="8" w:tplc="0415001B" w:tentative="1">
+      <w:start w:val="1"/>
+      <w:numFmt w:val="lowerRoman"/>
+      <w:lvlText w:val="%9."/>
+      <w:lvlJc w:val="right"/>
+      <w:pPr>
+        <w:ind w:left="6480" w:hanging="180"/>
+      </w:pPr>
+    </w:lvl>
+  </w:abstractNum>
+  <w:abstractNum w:abstractNumId="8" w15:restartNumberingAfterBreak="0">
     <w:nsid w:val="428D6C87"/>
     <w:multiLevelType w:val="hybridMultilevel"/>
     <w:tmpl w:val="6C3CA13C"/>
@@ -34306,7 +36784,7 @@
       </w:pPr>
     </w:lvl>
   </w:abstractNum>
-  <w:abstractNum w:abstractNumId="8" w15:restartNumberingAfterBreak="0">
+  <w:abstractNum w:abstractNumId="9" w15:restartNumberingAfterBreak="0">
     <w:nsid w:val="433C1225"/>
     <w:multiLevelType w:val="hybridMultilevel"/>
     <w:tmpl w:val="B1A2393E"/>
@@ -34392,7 +36870,7 @@
       </w:pPr>
     </w:lvl>
   </w:abstractNum>
-  <w:abstractNum w:abstractNumId="9" w15:restartNumberingAfterBreak="0">
+  <w:abstractNum w:abstractNumId="10" w15:restartNumberingAfterBreak="0">
     <w:nsid w:val="590C73E3"/>
     <w:multiLevelType w:val="hybridMultilevel"/>
     <w:tmpl w:val="3B2A40E6"/>
@@ -34505,7 +36983,7 @@
       </w:rPr>
     </w:lvl>
   </w:abstractNum>
-  <w:abstractNum w:abstractNumId="10" w15:restartNumberingAfterBreak="0">
+  <w:abstractNum w:abstractNumId="11" w15:restartNumberingAfterBreak="0">
     <w:nsid w:val="5B092192"/>
     <w:multiLevelType w:val="hybridMultilevel"/>
     <w:tmpl w:val="218C7608"/>
@@ -34618,7 +37096,7 @@
       </w:rPr>
     </w:lvl>
   </w:abstractNum>
-  <w:abstractNum w:abstractNumId="11" w15:restartNumberingAfterBreak="0">
+  <w:abstractNum w:abstractNumId="12" w15:restartNumberingAfterBreak="0">
     <w:nsid w:val="6CC628AB"/>
     <w:multiLevelType w:val="hybridMultilevel"/>
     <w:tmpl w:val="B1A2393E"/>
@@ -34704,7 +37182,7 @@
       </w:pPr>
     </w:lvl>
   </w:abstractNum>
-  <w:abstractNum w:abstractNumId="12" w15:restartNumberingAfterBreak="0">
+  <w:abstractNum w:abstractNumId="13" w15:restartNumberingAfterBreak="0">
     <w:nsid w:val="74761990"/>
     <w:multiLevelType w:val="hybridMultilevel"/>
     <w:tmpl w:val="D888545C"/>
@@ -34790,7 +37268,7 @@
       </w:pPr>
     </w:lvl>
   </w:abstractNum>
-  <w:abstractNum w:abstractNumId="13" w15:restartNumberingAfterBreak="0">
+  <w:abstractNum w:abstractNumId="14" w15:restartNumberingAfterBreak="0">
     <w:nsid w:val="795A5367"/>
     <w:multiLevelType w:val="hybridMultilevel"/>
     <w:tmpl w:val="AFFE2BF4"/>
@@ -34903,7 +37381,7 @@
       </w:rPr>
     </w:lvl>
   </w:abstractNum>
-  <w:abstractNum w:abstractNumId="14" w15:restartNumberingAfterBreak="0">
+  <w:abstractNum w:abstractNumId="15" w15:restartNumberingAfterBreak="0">
     <w:nsid w:val="7ACD5225"/>
     <w:multiLevelType w:val="hybridMultilevel"/>
     <w:tmpl w:val="F8DE21A2"/>
@@ -34990,10 +37468,10 @@
     </w:lvl>
   </w:abstractNum>
   <w:num w:numId="1">
-    <w:abstractNumId w:val="9"/>
+    <w:abstractNumId w:val="10"/>
   </w:num>
   <w:num w:numId="2">
-    <w:abstractNumId w:val="12"/>
+    <w:abstractNumId w:val="13"/>
   </w:num>
   <w:num w:numId="3">
     <w:abstractNumId w:val="0"/>
@@ -35008,31 +37486,34 @@
     <w:abstractNumId w:val="6"/>
   </w:num>
   <w:num w:numId="7">
-    <w:abstractNumId w:val="8"/>
+    <w:abstractNumId w:val="9"/>
   </w:num>
   <w:num w:numId="8">
-    <w:abstractNumId w:val="11"/>
+    <w:abstractNumId w:val="12"/>
   </w:num>
   <w:num w:numId="9">
-    <w:abstractNumId w:val="7"/>
+    <w:abstractNumId w:val="8"/>
   </w:num>
   <w:num w:numId="10">
     <w:abstractNumId w:val="3"/>
   </w:num>
   <w:num w:numId="11">
-    <w:abstractNumId w:val="10"/>
+    <w:abstractNumId w:val="11"/>
   </w:num>
   <w:num w:numId="12">
-    <w:abstractNumId w:val="14"/>
+    <w:abstractNumId w:val="15"/>
   </w:num>
   <w:num w:numId="13">
-    <w:abstractNumId w:val="13"/>
+    <w:abstractNumId w:val="14"/>
   </w:num>
   <w:num w:numId="14">
     <w:abstractNumId w:val="1"/>
   </w:num>
   <w:num w:numId="15">
     <w:abstractNumId w:val="4"/>
+  </w:num>
+  <w:num w:numId="16">
+    <w:abstractNumId w:val="7"/>
   </w:num>
 </w:numbering>
 </file>
@@ -36075,7 +38556,7 @@
 </file>
 
 <file path=customXml/itemProps1.xml><?xml version="1.0" encoding="utf-8"?>
-<ds:datastoreItem xmlns:ds="http://schemas.openxmlformats.org/officeDocument/2006/customXml" ds:itemID="{E1359977-AC8E-4D4A-AE93-04679C656916}">
+<ds:datastoreItem xmlns:ds="http://schemas.openxmlformats.org/officeDocument/2006/customXml" ds:itemID="{C093BE4F-0DAE-4676-9975-2C4E1D40EF97}">
   <ds:schemaRefs>
     <ds:schemaRef ds:uri="http://schemas.openxmlformats.org/officeDocument/2006/bibliography"/>
   </ds:schemaRefs>

</xml_diff>